<commit_message>
Changed reference formatting. Activated tablesso they can appear in navigator/outline view. Incorporated B. Arnold's suggestions. Some comments still need to be addressed.
</commit_message>
<xml_diff>
--- a/manuscript/Aponte_Bolivar_aim3_manuscript.docx
+++ b/manuscript/Aponte_Bolivar_aim3_manuscript.docx
@@ -266,7 +266,7 @@
         <w:pStyle w:val="Date"/>
       </w:pPr>
       <w:r>
-        <w:t xml:space="preserve">2024-10-04</w:t>
+        <w:t xml:space="preserve">2024-10-08</w:t>
       </w:r>
     </w:p>
     <w:p>
@@ -1647,20 +1647,227 @@
         <w:t xml:space="preserve"> </w:t>
       </w:r>
       <w:r>
+        <w:t xml:space="preserve">(Callahan et al., 2016)</w:t>
+      </w:r>
+      <w:r>
+        <w:t xml:space="preserve">), by using commands</w:t>
+      </w:r>
+      <w:r>
+        <w:t xml:space="preserve"> </w:t>
+      </w:r>
+      <w:r>
+        <w:rPr>
+          <w:rStyle w:val="VerbatimChar"/>
+        </w:rPr>
+        <w:t xml:space="preserve">derep_fulllength</w:t>
+      </w:r>
+      <w:r>
+        <w:t xml:space="preserve"> </w:t>
+      </w:r>
+      <w:r>
+        <w:t xml:space="preserve">and</w:t>
+      </w:r>
+      <w:r>
+        <w:t xml:space="preserve"> </w:t>
+      </w:r>
+      <w:r>
+        <w:rPr>
+          <w:rStyle w:val="VerbatimChar"/>
+        </w:rPr>
+        <w:t xml:space="preserve">minseqlength</w:t>
+      </w:r>
+      <w:r>
+        <w:t xml:space="preserve"> </w:t>
+      </w:r>
+      <w:r>
+        <w:t xml:space="preserve">set at 2. Sequentially we denoised and removed chimeras from read sequences with commands</w:t>
+      </w:r>
+      <w:r>
+        <w:t xml:space="preserve"> </w:t>
+      </w:r>
+      <w:r>
+        <w:rPr>
+          <w:rStyle w:val="VerbatimChar"/>
+        </w:rPr>
+        <w:t xml:space="preserve">cluster_unoise</w:t>
+      </w:r>
+      <w:r>
+        <w:t xml:space="preserve">, and</w:t>
+      </w:r>
+      <w:r>
+        <w:t xml:space="preserve"> </w:t>
+      </w:r>
+      <w:r>
+        <w:rPr>
+          <w:rStyle w:val="VerbatimChar"/>
+        </w:rPr>
+        <w:t xml:space="preserve">uchime3_denovo</w:t>
+      </w:r>
+      <w:r>
+        <w:t xml:space="preserve">, respectively. Finally, we clustered zOTUs at a 95% sequence similarity with command</w:t>
+      </w:r>
+      <w:r>
+        <w:t xml:space="preserve"> </w:t>
+      </w:r>
+      <w:r>
+        <w:rPr>
+          <w:rStyle w:val="VerbatimChar"/>
+        </w:rPr>
+        <w:t xml:space="preserve">usearch_global</w:t>
+      </w:r>
+      <w:r>
+        <w:t xml:space="preserve"> </w:t>
+      </w:r>
+      <w:r>
+        <w:t xml:space="preserve">and option</w:t>
+      </w:r>
+      <w:r>
+        <w:t xml:space="preserve"> </w:t>
+      </w:r>
+      <w:r>
+        <w:rPr>
+          <w:rStyle w:val="VerbatimChar"/>
+        </w:rPr>
+        <w:t xml:space="preserve">id</w:t>
+      </w:r>
+      <w:r>
+        <w:t xml:space="preserve"> </w:t>
+      </w:r>
+      <w:r>
+        <w:t xml:space="preserve">set at 0.95. At that point, 3,035,960 sequence reads from experimental samples remained. Taxonomy was assigned with the Tree-Based Alignment Selector Toolkit [v2.2;</w:t>
+      </w:r>
+      <w:r>
+        <w:t xml:space="preserve"> </w:t>
+      </w:r>
+      <w:r>
+        <w:t xml:space="preserve">Carbone et al. (2019)</w:t>
+      </w:r>
+      <w:r>
+        <w:t xml:space="preserve">] by placing unknowns within the Pezizomycotina v2 reference tree</w:t>
+      </w:r>
+      <w:r>
+        <w:t xml:space="preserve"> </w:t>
+      </w:r>
+      <w:r>
+        <w:t xml:space="preserve">(Carbone et al., 2017)</w:t>
+      </w:r>
+      <w:r>
+        <w:t xml:space="preserve">, and blasting against the UNITE database via the ribosomal database project (RDP) classifier. A total of 2147 OTUs were obtained, with the combined taxonomic data sets revealing 68.6% Ascomycota, 26.8% Basidiomycota, and other fungal lineages either rare (e.g., &lt;0.05% Chytridiomycota, Mortierellomycota) or unidentified (4.2 %). Only OTUs representing Ascomycota were used for downstream statistical analyses since foliar endophyte communities in tropical trees are dominated by Ascomycota</w:t>
+      </w:r>
+      <w:r>
+        <w:t xml:space="preserve"> </w:t>
+      </w:r>
+      <w:r>
+        <w:t xml:space="preserve">(Arnold &amp; Engelbrecht, 2007)</w:t>
+      </w:r>
+      <w:r>
+        <w:t xml:space="preserve">. For each OTU identified, we removed laboratory contaminants from experimental samples by subtracting the average read count found in control samples from the DNA extraction and PCR steps. Our analysis of mock communities allowed use to identify and remove false OTUs from experimental samples, those with fewer than 10 reads, leading us to 0.1% of the read relative abundance across all samples</w:t>
+      </w:r>
+      <w:r>
+        <w:t xml:space="preserve"> </w:t>
+      </w:r>
+      <w:r>
+        <w:t xml:space="preserve">(Oita et al., 2021)</w:t>
+      </w:r>
+      <w:r>
+        <w:t xml:space="preserve">. Three experimental samples from</w:t>
+      </w:r>
+      <w:r>
+        <w:t xml:space="preserve"> </w:t>
+      </w:r>
+      <w:r>
+        <w:rPr>
+          <w:iCs/>
+          <w:i/>
+        </w:rPr>
+        <w:t xml:space="preserve">Theobroma cacao</w:t>
+      </w:r>
+      <w:r>
+        <w:t xml:space="preserve"> </w:t>
+      </w:r>
+      <w:r>
         <w:t xml:space="preserve">(</w:t>
       </w:r>
       <w:r>
         <w:rPr>
-          <w:bCs/>
-          <w:b/>
-        </w:rPr>
-        <w:t xml:space="preserve">callahan2016?</w:t>
-      </w:r>
-      <w:r>
-        <w:t xml:space="preserve">)</w:t>
-      </w:r>
-      <w:r>
-        <w:t xml:space="preserve">), by using commands</w:t>
+          <w:iCs/>
+          <w:i/>
+        </w:rPr>
+        <w:t xml:space="preserve">n</w:t>
+      </w:r>
+      <w:r>
+        <w:t xml:space="preserve">=2) and</w:t>
+      </w:r>
+      <w:r>
+        <w:t xml:space="preserve"> </w:t>
+      </w:r>
+      <w:r>
+        <w:rPr>
+          <w:iCs/>
+          <w:i/>
+        </w:rPr>
+        <w:t xml:space="preserve">Apeiba membranacea</w:t>
+      </w:r>
+      <w:r>
+        <w:t xml:space="preserve"> </w:t>
+      </w:r>
+      <w:r>
+        <w:t xml:space="preserve">(</w:t>
+      </w:r>
+      <w:r>
+        <w:rPr>
+          <w:iCs/>
+          <w:i/>
+        </w:rPr>
+        <w:t xml:space="preserve">n</w:t>
+      </w:r>
+      <w:r>
+        <w:t xml:space="preserve">=1) were removed from all analyses due to incomplete entries. After pruning OTU with zero reads from experimental samples, we identified 260 OTUs found exclusively in control (</w:t>
+      </w:r>
+      <w:r>
+        <w:rPr>
+          <w:iCs/>
+          <w:i/>
+        </w:rPr>
+        <w:t xml:space="preserve">E-low</w:t>
+      </w:r>
+      <w:r>
+        <w:t xml:space="preserve">) plants (</w:t>
+      </w:r>
+      <w:r>
+        <w:rPr>
+          <w:iCs/>
+          <w:i/>
+        </w:rPr>
+        <w:t xml:space="preserve">n</w:t>
+      </w:r>
+      <w:r>
+        <w:t xml:space="preserve">=78) and deemed them as artifacts resulting from greenhouse conditions. They were eliminated from treatment (</w:t>
+      </w:r>
+      <w:r>
+        <w:rPr>
+          <w:iCs/>
+          <w:i/>
+        </w:rPr>
+        <w:t xml:space="preserve">E-high</w:t>
+      </w:r>
+      <w:r>
+        <w:t xml:space="preserve">) plants across all species. We converted reads for each fungal OTU to proportions of total sequence abundance per sample to reduce differences in sampling effort, following previous studies (</w:t>
+      </w:r>
+      <w:r>
+        <w:t xml:space="preserve">Weiss et al. (2017)</w:t>
+      </w:r>
+      <w:r>
+        <w:t xml:space="preserve">). We then removed singletons and obtained an average of 2,464,558 sequence reads in 529 Ascomycota OTUs across 156 experimental samples of 7 tree species. All statistical analyses after taxonomic assignment were performed in R [&gt;= v. 4.4.1;</w:t>
+      </w:r>
+      <w:r>
+        <w:t xml:space="preserve"> </w:t>
+      </w:r>
+      <w:r>
+        <w:t xml:space="preserve">R Core Team (2024)</w:t>
+      </w:r>
+      <w:r>
+        <w:t xml:space="preserve">] using the</w:t>
       </w:r>
       <w:r>
         <w:t xml:space="preserve"> </w:t>
@@ -1669,242 +1876,22 @@
         <w:rPr>
           <w:rStyle w:val="VerbatimChar"/>
         </w:rPr>
-        <w:t xml:space="preserve">derep_fulllength</w:t>
-      </w:r>
-      <w:r>
-        <w:t xml:space="preserve"> </w:t>
-      </w:r>
-      <w:r>
-        <w:t xml:space="preserve">and</w:t>
-      </w:r>
-      <w:r>
-        <w:t xml:space="preserve"> </w:t>
-      </w:r>
-      <w:r>
-        <w:rPr>
-          <w:rStyle w:val="VerbatimChar"/>
-        </w:rPr>
-        <w:t xml:space="preserve">minseqlength</w:t>
-      </w:r>
-      <w:r>
-        <w:t xml:space="preserve"> </w:t>
-      </w:r>
-      <w:r>
-        <w:t xml:space="preserve">set at 2. Sequentially we denoised and removed chimeras from read sequences with commands</w:t>
-      </w:r>
-      <w:r>
-        <w:t xml:space="preserve"> </w:t>
-      </w:r>
-      <w:r>
-        <w:rPr>
-          <w:rStyle w:val="VerbatimChar"/>
-        </w:rPr>
-        <w:t xml:space="preserve">cluster_unoise</w:t>
-      </w:r>
-      <w:r>
-        <w:t xml:space="preserve">, and</w:t>
-      </w:r>
-      <w:r>
-        <w:t xml:space="preserve"> </w:t>
-      </w:r>
-      <w:r>
-        <w:rPr>
-          <w:rStyle w:val="VerbatimChar"/>
-        </w:rPr>
-        <w:t xml:space="preserve">uchime3_denovo</w:t>
-      </w:r>
-      <w:r>
-        <w:t xml:space="preserve">, respectively. Finally, we clustered zOTUs at a 95% sequence similarity with command</w:t>
-      </w:r>
-      <w:r>
-        <w:t xml:space="preserve"> </w:t>
-      </w:r>
-      <w:r>
-        <w:rPr>
-          <w:rStyle w:val="VerbatimChar"/>
-        </w:rPr>
-        <w:t xml:space="preserve">usearch_global</w:t>
-      </w:r>
-      <w:r>
-        <w:t xml:space="preserve"> </w:t>
-      </w:r>
-      <w:r>
-        <w:t xml:space="preserve">and option</w:t>
-      </w:r>
-      <w:r>
-        <w:t xml:space="preserve"> </w:t>
-      </w:r>
-      <w:r>
-        <w:rPr>
-          <w:rStyle w:val="VerbatimChar"/>
-        </w:rPr>
-        <w:t xml:space="preserve">id</w:t>
-      </w:r>
-      <w:r>
-        <w:t xml:space="preserve"> </w:t>
-      </w:r>
-      <w:r>
-        <w:t xml:space="preserve">set at 0.95. At that point, 3,035,960 sequence reads from experimental samples remained. Taxonomy was assigned with the Tree-Based Alignment Selector Toolkit [v2.2;</w:t>
-      </w:r>
-      <w:r>
-        <w:t xml:space="preserve"> </w:t>
-      </w:r>
-      <w:r>
-        <w:t xml:space="preserve">Carbone et al. (2019)</w:t>
-      </w:r>
-      <w:r>
-        <w:t xml:space="preserve">] by placing unknowns within the Pezizomycotina v2 reference tree</w:t>
-      </w:r>
-      <w:r>
-        <w:t xml:space="preserve"> </w:t>
-      </w:r>
-      <w:r>
-        <w:t xml:space="preserve">(Carbone et al., 2017)</w:t>
-      </w:r>
-      <w:r>
-        <w:t xml:space="preserve">, and blasting against the UNITE database via the ribosomal database project (RDP) classifier. A total of 2147 OTUs were obtained, with the combined taxonomic data sets revealing 68.6% Ascomycota, 26.8% Basidiomycota, and other fungal lineages either rare (e.g., &lt;0.05% Chytridiomycota, Mortierellomycota) or unidentified (4.2 %). Only OTUs representing Ascomycota were used for downstream statistical analyses since foliar endophyte communities in tropical trees are dominated by Ascomycota</w:t>
-      </w:r>
-      <w:r>
-        <w:t xml:space="preserve"> </w:t>
-      </w:r>
-      <w:r>
-        <w:t xml:space="preserve">(Arnold &amp; Engelbrecht, 2007)</w:t>
-      </w:r>
-      <w:r>
-        <w:t xml:space="preserve">. For each OTU identified, we removed laboratory contaminants from experimental samples by subtracting the average read count found in control samples from the DNA extraction and PCR steps. Our analysis of mock communities allowed use to identify and remove false OTUs from experimental samples, those with fewer than 10 reads, leading us to 0.1% of the read relative abundance across all samples</w:t>
-      </w:r>
-      <w:r>
-        <w:t xml:space="preserve"> </w:t>
-      </w:r>
-      <w:r>
-        <w:t xml:space="preserve">(Oita et al., 2021)</w:t>
-      </w:r>
-      <w:r>
-        <w:t xml:space="preserve">. Three experimental samples from</w:t>
-      </w:r>
-      <w:r>
-        <w:t xml:space="preserve"> </w:t>
-      </w:r>
-      <w:r>
-        <w:rPr>
-          <w:iCs/>
-          <w:i/>
-        </w:rPr>
-        <w:t xml:space="preserve">Theobroma cacao</w:t>
-      </w:r>
-      <w:r>
-        <w:t xml:space="preserve"> </w:t>
-      </w:r>
-      <w:r>
-        <w:t xml:space="preserve">(</w:t>
-      </w:r>
-      <w:r>
-        <w:rPr>
-          <w:iCs/>
-          <w:i/>
-        </w:rPr>
-        <w:t xml:space="preserve">n</w:t>
-      </w:r>
-      <w:r>
-        <w:t xml:space="preserve">=2) and</w:t>
-      </w:r>
-      <w:r>
-        <w:t xml:space="preserve"> </w:t>
-      </w:r>
-      <w:r>
-        <w:rPr>
-          <w:iCs/>
-          <w:i/>
-        </w:rPr>
-        <w:t xml:space="preserve">Apeiba membranacea</w:t>
-      </w:r>
-      <w:r>
-        <w:t xml:space="preserve"> </w:t>
-      </w:r>
-      <w:r>
-        <w:t xml:space="preserve">(</w:t>
-      </w:r>
-      <w:r>
-        <w:rPr>
-          <w:iCs/>
-          <w:i/>
-        </w:rPr>
-        <w:t xml:space="preserve">n</w:t>
-      </w:r>
-      <w:r>
-        <w:t xml:space="preserve">=1) were removed from all analyses due to incomplete entries. After pruning OTU with zero reads from experimental samples, we identified 260 OTUs found exclusively in control (</w:t>
-      </w:r>
-      <w:r>
-        <w:rPr>
-          <w:iCs/>
-          <w:i/>
-        </w:rPr>
-        <w:t xml:space="preserve">E-low</w:t>
-      </w:r>
-      <w:r>
-        <w:t xml:space="preserve">) plants (</w:t>
-      </w:r>
-      <w:r>
-        <w:rPr>
-          <w:iCs/>
-          <w:i/>
-        </w:rPr>
-        <w:t xml:space="preserve">n</w:t>
-      </w:r>
-      <w:r>
-        <w:t xml:space="preserve">=78) and deemed them as artifacts resulting from greenhouse conditions. They were eliminated from treatment (</w:t>
-      </w:r>
-      <w:r>
-        <w:rPr>
-          <w:iCs/>
-          <w:i/>
-        </w:rPr>
-        <w:t xml:space="preserve">E-high</w:t>
-      </w:r>
-      <w:r>
-        <w:t xml:space="preserve">) plants across all species. We converted reads for each fungal OTU to proportions of total sequence abundance per sample to reduce differences in sampling effort, following previous studies (</w:t>
-      </w:r>
-      <w:r>
-        <w:t xml:space="preserve">Weiss et al. (2017)</w:t>
-      </w:r>
-      <w:r>
-        <w:t xml:space="preserve">). We then removed singletons and obtained an average of 2,464,558 sequence reads in 529 Ascomycota OTUs across 156 experimental samples of 7 tree species. All analyses after taxonomic assignment were performed in R [v. 4.4.1;</w:t>
-      </w:r>
-      <w:r>
-        <w:t xml:space="preserve"> </w:t>
-      </w:r>
-      <w:r>
-        <w:t xml:space="preserve">R Core Team (2024)</w:t>
-      </w:r>
-      <w:r>
-        <w:t xml:space="preserve">] using the</w:t>
-      </w:r>
-      <w:r>
-        <w:t xml:space="preserve"> </w:t>
-      </w:r>
-      <w:r>
-        <w:rPr>
-          <w:rStyle w:val="VerbatimChar"/>
-        </w:rPr>
         <w:t xml:space="preserve">phyloseq</w:t>
       </w:r>
       <w:r>
         <w:t xml:space="preserve"> </w:t>
       </w:r>
       <w:r>
-        <w:t xml:space="preserve">package</w:t>
-      </w:r>
-      <w:r>
-        <w:t xml:space="preserve"> </w:t>
-      </w:r>
-      <w:r>
-        <w:t xml:space="preserve">(v.1.48.0, McMurdie &amp; Holmes, 2013)</w:t>
-      </w:r>
-      <w:r>
-        <w:t xml:space="preserve"> </w:t>
-      </w:r>
-      <w:r>
-        <w:t xml:space="preserve">and custom scripts (see Supplementary Material).</w:t>
+        <w:t xml:space="preserve">package [v.1.48.0;</w:t>
+      </w:r>
+      <w:r>
+        <w:t xml:space="preserve"> </w:t>
+      </w:r>
+      <w:r>
+        <w:t xml:space="preserve">McMurdie &amp; Holmes (2013)</w:t>
+      </w:r>
+      <w:r>
+        <w:t xml:space="preserve">] and custom scripts (see Supplementary Material).</w:t>
       </w:r>
     </w:p>
     <w:bookmarkEnd w:id="31"/>
@@ -7324,7 +7311,7 @@
       </w:r>
     </w:p>
     <w:bookmarkEnd w:id="50"/>
-    <w:bookmarkStart w:id="207" w:name="references"/>
+    <w:bookmarkStart w:id="209" w:name="references"/>
     <w:p>
       <w:pPr>
         <w:pStyle w:val="Heading1"/>
@@ -7333,7 +7320,7 @@
         <w:t xml:space="preserve">12. References</w:t>
       </w:r>
     </w:p>
-    <w:bookmarkStart w:id="206" w:name="refs"/>
+    <w:bookmarkStart w:id="208" w:name="refs"/>
     <w:bookmarkStart w:id="52" w:name="ref-anderson2010"/>
     <w:p>
       <w:pPr>
@@ -7737,12 +7724,59 @@
       </w:hyperlink>
     </w:p>
     <w:bookmarkEnd w:id="68"/>
-    <w:bookmarkStart w:id="70" w:name="ref-carbone2017"/>
+    <w:bookmarkStart w:id="70" w:name="ref-callahan2016"/>
     <w:p>
       <w:pPr>
         <w:pStyle w:val="Bibliography"/>
       </w:pPr>
       <w:r>
+        <w:t xml:space="preserve">Callahan, B. J., McMurdie, P. J., Rosen, M. J., Han, A. W., Johnson, A. J. A., &amp; Holmes, S. P. (2016). DADA2: High-resolution sample inference from Illumina amplicon data.</w:t>
+      </w:r>
+      <w:r>
+        <w:t xml:space="preserve"> </w:t>
+      </w:r>
+      <w:r>
+        <w:rPr>
+          <w:iCs/>
+          <w:i/>
+        </w:rPr>
+        <w:t xml:space="preserve">Nature Methods</w:t>
+      </w:r>
+      <w:r>
+        <w:t xml:space="preserve">,</w:t>
+      </w:r>
+      <w:r>
+        <w:t xml:space="preserve"> </w:t>
+      </w:r>
+      <w:r>
+        <w:rPr>
+          <w:iCs/>
+          <w:i/>
+        </w:rPr>
+        <w:t xml:space="preserve">13</w:t>
+      </w:r>
+      <w:r>
+        <w:t xml:space="preserve">(7), 581–583.</w:t>
+      </w:r>
+      <w:r>
+        <w:t xml:space="preserve"> </w:t>
+      </w:r>
+      <w:hyperlink r:id="rId69">
+        <w:r>
+          <w:rPr>
+            <w:rStyle w:val="Hyperlink"/>
+          </w:rPr>
+          <w:t xml:space="preserve">https://doi.org/10.1038/nmeth.3869</w:t>
+        </w:r>
+      </w:hyperlink>
+    </w:p>
+    <w:bookmarkEnd w:id="70"/>
+    <w:bookmarkStart w:id="72" w:name="ref-carbone2017"/>
+    <w:p>
+      <w:pPr>
+        <w:pStyle w:val="Bibliography"/>
+      </w:pPr>
+      <w:r>
         <w:t xml:space="preserve">Carbone, I., White, J. B., Miadlikowska, J., Arnold, A. E., Miller, M. A., Kauff, F., U’Ren, J. M., May, G., &amp; Lutzoni, F. (2017). T-BAS: Tree-Based Alignment Selector toolkit for phylogenetic-based placement, alignment downloads and metadata visualization: An example with the Pezizomycotina tree of life.</w:t>
       </w:r>
       <w:r>
@@ -7774,7 +7808,7 @@
       <w:r>
         <w:t xml:space="preserve"> </w:t>
       </w:r>
-      <w:hyperlink r:id="rId69">
+      <w:hyperlink r:id="rId71">
         <w:r>
           <w:rPr>
             <w:rStyle w:val="Hyperlink"/>
@@ -7783,8 +7817,8 @@
         </w:r>
       </w:hyperlink>
     </w:p>
-    <w:bookmarkEnd w:id="70"/>
-    <w:bookmarkStart w:id="72" w:name="ref-carbone2019"/>
+    <w:bookmarkEnd w:id="72"/>
+    <w:bookmarkStart w:id="74" w:name="ref-carbone2019"/>
     <w:p>
       <w:pPr>
         <w:pStyle w:val="Bibliography"/>
@@ -7821,7 +7855,7 @@
       <w:r>
         <w:t xml:space="preserve"> </w:t>
       </w:r>
-      <w:hyperlink r:id="rId71">
+      <w:hyperlink r:id="rId73">
         <w:r>
           <w:rPr>
             <w:rStyle w:val="Hyperlink"/>
@@ -7830,8 +7864,8 @@
         </w:r>
       </w:hyperlink>
     </w:p>
-    <w:bookmarkEnd w:id="72"/>
-    <w:bookmarkStart w:id="74" w:name="ref-chagas2018"/>
+    <w:bookmarkEnd w:id="74"/>
+    <w:bookmarkStart w:id="76" w:name="ref-chagas2018"/>
     <w:p>
       <w:pPr>
         <w:pStyle w:val="Bibliography"/>
@@ -7868,7 +7902,7 @@
       <w:r>
         <w:t xml:space="preserve"> </w:t>
       </w:r>
-      <w:hyperlink r:id="rId73">
+      <w:hyperlink r:id="rId75">
         <w:r>
           <w:rPr>
             <w:rStyle w:val="Hyperlink"/>
@@ -7877,8 +7911,8 @@
         </w:r>
       </w:hyperlink>
     </w:p>
-    <w:bookmarkEnd w:id="74"/>
-    <w:bookmarkStart w:id="76" w:name="ref-christian2017"/>
+    <w:bookmarkEnd w:id="76"/>
+    <w:bookmarkStart w:id="78" w:name="ref-christian2017"/>
     <w:p>
       <w:pPr>
         <w:pStyle w:val="Bibliography"/>
@@ -7905,7 +7939,7 @@
       <w:r>
         <w:t xml:space="preserve"> </w:t>
       </w:r>
-      <w:hyperlink r:id="rId75">
+      <w:hyperlink r:id="rId77">
         <w:r>
           <w:rPr>
             <w:rStyle w:val="Hyperlink"/>
@@ -7914,8 +7948,8 @@
         </w:r>
       </w:hyperlink>
     </w:p>
-    <w:bookmarkEnd w:id="76"/>
-    <w:bookmarkStart w:id="78" w:name="ref-coblentz2013"/>
+    <w:bookmarkEnd w:id="78"/>
+    <w:bookmarkStart w:id="80" w:name="ref-coblentz2013"/>
     <w:p>
       <w:pPr>
         <w:pStyle w:val="Bibliography"/>
@@ -7952,7 +7986,7 @@
       <w:r>
         <w:t xml:space="preserve"> </w:t>
       </w:r>
-      <w:hyperlink r:id="rId77">
+      <w:hyperlink r:id="rId79">
         <w:r>
           <w:rPr>
             <w:rStyle w:val="Hyperlink"/>
@@ -7961,8 +7995,8 @@
         </w:r>
       </w:hyperlink>
     </w:p>
-    <w:bookmarkEnd w:id="78"/>
-    <w:bookmarkStart w:id="80" w:name="ref-crous2006"/>
+    <w:bookmarkEnd w:id="80"/>
+    <w:bookmarkStart w:id="82" w:name="ref-crous2006"/>
     <w:p>
       <w:pPr>
         <w:pStyle w:val="Bibliography"/>
@@ -8031,7 +8065,7 @@
       <w:r>
         <w:t xml:space="preserve"> </w:t>
       </w:r>
-      <w:hyperlink r:id="rId79">
+      <w:hyperlink r:id="rId81">
         <w:r>
           <w:rPr>
             <w:rStyle w:val="Hyperlink"/>
@@ -8040,8 +8074,8 @@
         </w:r>
       </w:hyperlink>
     </w:p>
-    <w:bookmarkEnd w:id="80"/>
-    <w:bookmarkStart w:id="82" w:name="ref-currie2014"/>
+    <w:bookmarkEnd w:id="82"/>
+    <w:bookmarkStart w:id="84" w:name="ref-currie2014"/>
     <w:p>
       <w:pPr>
         <w:pStyle w:val="Bibliography"/>
@@ -8068,7 +8102,7 @@
       <w:r>
         <w:t xml:space="preserve"> </w:t>
       </w:r>
-      <w:hyperlink r:id="rId81">
+      <w:hyperlink r:id="rId83">
         <w:r>
           <w:rPr>
             <w:rStyle w:val="Hyperlink"/>
@@ -8077,8 +8111,8 @@
         </w:r>
       </w:hyperlink>
     </w:p>
-    <w:bookmarkEnd w:id="82"/>
-    <w:bookmarkStart w:id="84" w:name="ref-daru2019"/>
+    <w:bookmarkEnd w:id="84"/>
+    <w:bookmarkStart w:id="86" w:name="ref-daru2019"/>
     <w:p>
       <w:pPr>
         <w:pStyle w:val="Bibliography"/>
@@ -8115,7 +8149,7 @@
       <w:r>
         <w:t xml:space="preserve"> </w:t>
       </w:r>
-      <w:hyperlink r:id="rId83">
+      <w:hyperlink r:id="rId85">
         <w:r>
           <w:rPr>
             <w:rStyle w:val="Hyperlink"/>
@@ -8124,8 +8158,8 @@
         </w:r>
       </w:hyperlink>
     </w:p>
-    <w:bookmarkEnd w:id="84"/>
-    <w:bookmarkStart w:id="86" w:name="ref-decaceres2009"/>
+    <w:bookmarkEnd w:id="86"/>
+    <w:bookmarkStart w:id="88" w:name="ref-decaceres2009"/>
     <w:p>
       <w:pPr>
         <w:pStyle w:val="Bibliography"/>
@@ -8162,7 +8196,7 @@
       <w:r>
         <w:t xml:space="preserve"> </w:t>
       </w:r>
-      <w:hyperlink r:id="rId85">
+      <w:hyperlink r:id="rId87">
         <w:r>
           <w:rPr>
             <w:rStyle w:val="Hyperlink"/>
@@ -8171,8 +8205,8 @@
         </w:r>
       </w:hyperlink>
     </w:p>
-    <w:bookmarkEnd w:id="86"/>
-    <w:bookmarkStart w:id="88" w:name="ref-edgar2004"/>
+    <w:bookmarkEnd w:id="88"/>
+    <w:bookmarkStart w:id="90" w:name="ref-edgar2004"/>
     <w:p>
       <w:pPr>
         <w:pStyle w:val="Bibliography"/>
@@ -8209,7 +8243,7 @@
       <w:r>
         <w:t xml:space="preserve"> </w:t>
       </w:r>
-      <w:hyperlink r:id="rId87">
+      <w:hyperlink r:id="rId89">
         <w:r>
           <w:rPr>
             <w:rStyle w:val="Hyperlink"/>
@@ -8218,8 +8252,8 @@
         </w:r>
       </w:hyperlink>
     </w:p>
-    <w:bookmarkEnd w:id="88"/>
-    <w:bookmarkStart w:id="90" w:name="ref-estrada2013"/>
+    <w:bookmarkEnd w:id="90"/>
+    <w:bookmarkStart w:id="92" w:name="ref-estrada2013"/>
     <w:p>
       <w:pPr>
         <w:pStyle w:val="Bibliography"/>
@@ -8256,7 +8290,7 @@
       <w:r>
         <w:t xml:space="preserve"> </w:t>
       </w:r>
-      <w:hyperlink r:id="rId89">
+      <w:hyperlink r:id="rId91">
         <w:r>
           <w:rPr>
             <w:rStyle w:val="Hyperlink"/>
@@ -8265,8 +8299,8 @@
         </w:r>
       </w:hyperlink>
     </w:p>
-    <w:bookmarkEnd w:id="90"/>
-    <w:bookmarkStart w:id="92" w:name="ref-feild2005"/>
+    <w:bookmarkEnd w:id="92"/>
+    <w:bookmarkStart w:id="94" w:name="ref-feild2005"/>
     <w:p>
       <w:pPr>
         <w:pStyle w:val="Bibliography"/>
@@ -8303,7 +8337,7 @@
       <w:r>
         <w:t xml:space="preserve"> </w:t>
       </w:r>
-      <w:hyperlink r:id="rId91">
+      <w:hyperlink r:id="rId93">
         <w:r>
           <w:rPr>
             <w:rStyle w:val="Hyperlink"/>
@@ -8312,8 +8346,8 @@
         </w:r>
       </w:hyperlink>
     </w:p>
-    <w:bookmarkEnd w:id="92"/>
-    <w:bookmarkStart w:id="93" w:name="ref-fox2019"/>
+    <w:bookmarkEnd w:id="94"/>
+    <w:bookmarkStart w:id="95" w:name="ref-fox2019"/>
     <w:p>
       <w:pPr>
         <w:pStyle w:val="Bibliography"/>
@@ -8338,8 +8372,8 @@
         <w:t xml:space="preserve">(Third edition). SAGE.</w:t>
       </w:r>
     </w:p>
-    <w:bookmarkEnd w:id="93"/>
-    <w:bookmarkStart w:id="95" w:name="ref-friesen2011"/>
+    <w:bookmarkEnd w:id="95"/>
+    <w:bookmarkStart w:id="97" w:name="ref-friesen2011"/>
     <w:p>
       <w:pPr>
         <w:pStyle w:val="Bibliography"/>
@@ -8376,7 +8410,7 @@
       <w:r>
         <w:t xml:space="preserve"> </w:t>
       </w:r>
-      <w:hyperlink r:id="rId94">
+      <w:hyperlink r:id="rId96">
         <w:r>
           <w:rPr>
             <w:rStyle w:val="Hyperlink"/>
@@ -8385,8 +8419,8 @@
         </w:r>
       </w:hyperlink>
     </w:p>
-    <w:bookmarkEnd w:id="95"/>
-    <w:bookmarkStart w:id="97" w:name="ref-gilbert2007"/>
+    <w:bookmarkEnd w:id="97"/>
+    <w:bookmarkStart w:id="99" w:name="ref-gilbert2007"/>
     <w:p>
       <w:pPr>
         <w:pStyle w:val="Bibliography"/>
@@ -8423,7 +8457,7 @@
       <w:r>
         <w:t xml:space="preserve"> </w:t>
       </w:r>
-      <w:hyperlink r:id="rId96">
+      <w:hyperlink r:id="rId98">
         <w:r>
           <w:rPr>
             <w:rStyle w:val="Hyperlink"/>
@@ -8432,8 +8466,8 @@
         </w:r>
       </w:hyperlink>
     </w:p>
-    <w:bookmarkEnd w:id="97"/>
-    <w:bookmarkStart w:id="99" w:name="ref-gohel2024"/>
+    <w:bookmarkEnd w:id="99"/>
+    <w:bookmarkStart w:id="101" w:name="ref-gohel2024"/>
     <w:p>
       <w:pPr>
         <w:pStyle w:val="Bibliography"/>
@@ -8460,7 +8494,7 @@
       <w:r>
         <w:t xml:space="preserve"> </w:t>
       </w:r>
-      <w:hyperlink r:id="rId98">
+      <w:hyperlink r:id="rId100">
         <w:r>
           <w:rPr>
             <w:rStyle w:val="Hyperlink"/>
@@ -8469,8 +8503,8 @@
         </w:r>
       </w:hyperlink>
     </w:p>
-    <w:bookmarkEnd w:id="99"/>
-    <w:bookmarkStart w:id="101" w:name="ref-gonzalez-teuber2016"/>
+    <w:bookmarkEnd w:id="101"/>
+    <w:bookmarkStart w:id="103" w:name="ref-gonzalez-teuber2016"/>
     <w:p>
       <w:pPr>
         <w:pStyle w:val="Bibliography"/>
@@ -8507,7 +8541,7 @@
       <w:r>
         <w:t xml:space="preserve"> </w:t>
       </w:r>
-      <w:hyperlink r:id="rId100">
+      <w:hyperlink r:id="rId102">
         <w:r>
           <w:rPr>
             <w:rStyle w:val="Hyperlink"/>
@@ -8516,8 +8550,8 @@
         </w:r>
       </w:hyperlink>
     </w:p>
-    <w:bookmarkEnd w:id="101"/>
-    <w:bookmarkStart w:id="103" w:name="ref-guerriero2018"/>
+    <w:bookmarkEnd w:id="103"/>
+    <w:bookmarkStart w:id="105" w:name="ref-guerriero2018"/>
     <w:p>
       <w:pPr>
         <w:pStyle w:val="Bibliography"/>
@@ -8554,7 +8588,7 @@
       <w:r>
         <w:t xml:space="preserve"> </w:t>
       </w:r>
-      <w:hyperlink r:id="rId102">
+      <w:hyperlink r:id="rId104">
         <w:r>
           <w:rPr>
             <w:rStyle w:val="Hyperlink"/>
@@ -8563,8 +8597,8 @@
         </w:r>
       </w:hyperlink>
     </w:p>
-    <w:bookmarkEnd w:id="103"/>
-    <w:bookmarkStart w:id="105" w:name="ref-hanley2007"/>
+    <w:bookmarkEnd w:id="105"/>
+    <w:bookmarkStart w:id="107" w:name="ref-hanley2007"/>
     <w:p>
       <w:pPr>
         <w:pStyle w:val="Bibliography"/>
@@ -8601,7 +8635,7 @@
       <w:r>
         <w:t xml:space="preserve"> </w:t>
       </w:r>
-      <w:hyperlink r:id="rId104">
+      <w:hyperlink r:id="rId106">
         <w:r>
           <w:rPr>
             <w:rStyle w:val="Hyperlink"/>
@@ -8610,8 +8644,8 @@
         </w:r>
       </w:hyperlink>
     </w:p>
-    <w:bookmarkEnd w:id="105"/>
-    <w:bookmarkStart w:id="107" w:name="ref-higgins2014"/>
+    <w:bookmarkEnd w:id="107"/>
+    <w:bookmarkStart w:id="109" w:name="ref-higgins2014"/>
     <w:p>
       <w:pPr>
         <w:pStyle w:val="Bibliography"/>
@@ -8648,7 +8682,7 @@
       <w:r>
         <w:t xml:space="preserve"> </w:t>
       </w:r>
-      <w:hyperlink r:id="rId106">
+      <w:hyperlink r:id="rId108">
         <w:r>
           <w:rPr>
             <w:rStyle w:val="Hyperlink"/>
@@ -8657,8 +8691,8 @@
         </w:r>
       </w:hyperlink>
     </w:p>
-    <w:bookmarkEnd w:id="107"/>
-    <w:bookmarkStart w:id="109" w:name="ref-holeski2010"/>
+    <w:bookmarkEnd w:id="109"/>
+    <w:bookmarkStart w:id="111" w:name="ref-holeski2010"/>
     <w:p>
       <w:pPr>
         <w:pStyle w:val="Bibliography"/>
@@ -8708,7 +8742,7 @@
       <w:r>
         <w:t xml:space="preserve"> </w:t>
       </w:r>
-      <w:hyperlink r:id="rId108">
+      <w:hyperlink r:id="rId110">
         <w:r>
           <w:rPr>
             <w:rStyle w:val="Hyperlink"/>
@@ -8717,8 +8751,8 @@
         </w:r>
       </w:hyperlink>
     </w:p>
-    <w:bookmarkEnd w:id="109"/>
-    <w:bookmarkStart w:id="111" w:name="ref-hugh-jones2023"/>
+    <w:bookmarkEnd w:id="111"/>
+    <w:bookmarkStart w:id="113" w:name="ref-hugh-jones2023"/>
     <w:p>
       <w:pPr>
         <w:pStyle w:val="Bibliography"/>
@@ -8745,7 +8779,7 @@
       <w:r>
         <w:t xml:space="preserve"> </w:t>
       </w:r>
-      <w:hyperlink r:id="rId110">
+      <w:hyperlink r:id="rId112">
         <w:r>
           <w:rPr>
             <w:rStyle w:val="Hyperlink"/>
@@ -8754,8 +8788,8 @@
         </w:r>
       </w:hyperlink>
     </w:p>
-    <w:bookmarkEnd w:id="111"/>
-    <w:bookmarkStart w:id="113" w:name="ref-iannone2023"/>
+    <w:bookmarkEnd w:id="113"/>
+    <w:bookmarkStart w:id="115" w:name="ref-iannone2023"/>
     <w:p>
       <w:pPr>
         <w:pStyle w:val="Bibliography"/>
@@ -8782,7 +8816,7 @@
       <w:r>
         <w:t xml:space="preserve"> </w:t>
       </w:r>
-      <w:hyperlink r:id="rId112">
+      <w:hyperlink r:id="rId114">
         <w:r>
           <w:rPr>
             <w:rStyle w:val="Hyperlink"/>
@@ -8791,8 +8825,8 @@
         </w:r>
       </w:hyperlink>
     </w:p>
-    <w:bookmarkEnd w:id="113"/>
-    <w:bookmarkStart w:id="115" w:name="ref-kassambara2023a"/>
+    <w:bookmarkEnd w:id="115"/>
+    <w:bookmarkStart w:id="117" w:name="ref-kassambara2023a"/>
     <w:p>
       <w:pPr>
         <w:pStyle w:val="Bibliography"/>
@@ -8847,7 +8881,7 @@
       <w:r>
         <w:t xml:space="preserve"> </w:t>
       </w:r>
-      <w:hyperlink r:id="rId114">
+      <w:hyperlink r:id="rId116">
         <w:r>
           <w:rPr>
             <w:rStyle w:val="Hyperlink"/>
@@ -8856,8 +8890,8 @@
         </w:r>
       </w:hyperlink>
     </w:p>
-    <w:bookmarkEnd w:id="115"/>
-    <w:bookmarkStart w:id="117" w:name="ref-kassambara2023"/>
+    <w:bookmarkEnd w:id="117"/>
+    <w:bookmarkStart w:id="119" w:name="ref-kassambara2023"/>
     <w:p>
       <w:pPr>
         <w:pStyle w:val="Bibliography"/>
@@ -8884,7 +8918,7 @@
       <w:r>
         <w:t xml:space="preserve"> </w:t>
       </w:r>
-      <w:hyperlink r:id="rId116">
+      <w:hyperlink r:id="rId118">
         <w:r>
           <w:rPr>
             <w:rStyle w:val="Hyperlink"/>
@@ -8893,8 +8927,8 @@
         </w:r>
       </w:hyperlink>
     </w:p>
-    <w:bookmarkEnd w:id="117"/>
-    <w:bookmarkStart w:id="119" w:name="ref-kitajima2013"/>
+    <w:bookmarkEnd w:id="119"/>
+    <w:bookmarkStart w:id="121" w:name="ref-kitajima2013"/>
     <w:p>
       <w:pPr>
         <w:pStyle w:val="Bibliography"/>
@@ -8931,7 +8965,7 @@
       <w:r>
         <w:t xml:space="preserve"> </w:t>
       </w:r>
-      <w:hyperlink r:id="rId118">
+      <w:hyperlink r:id="rId120">
         <w:r>
           <w:rPr>
             <w:rStyle w:val="Hyperlink"/>
@@ -8940,8 +8974,8 @@
         </w:r>
       </w:hyperlink>
     </w:p>
-    <w:bookmarkEnd w:id="119"/>
-    <w:bookmarkStart w:id="121" w:name="ref-kitajima2012"/>
+    <w:bookmarkEnd w:id="121"/>
+    <w:bookmarkStart w:id="123" w:name="ref-kitajima2012"/>
     <w:p>
       <w:pPr>
         <w:pStyle w:val="Bibliography"/>
@@ -8978,7 +9012,7 @@
       <w:r>
         <w:t xml:space="preserve"> </w:t>
       </w:r>
-      <w:hyperlink r:id="rId120">
+      <w:hyperlink r:id="rId122">
         <w:r>
           <w:rPr>
             <w:rStyle w:val="Hyperlink"/>
@@ -8987,8 +9021,8 @@
         </w:r>
       </w:hyperlink>
     </w:p>
-    <w:bookmarkEnd w:id="121"/>
-    <w:bookmarkStart w:id="123" w:name="ref-kress2009"/>
+    <w:bookmarkEnd w:id="123"/>
+    <w:bookmarkStart w:id="125" w:name="ref-kress2009"/>
     <w:p>
       <w:pPr>
         <w:pStyle w:val="Bibliography"/>
@@ -9025,7 +9059,7 @@
       <w:r>
         <w:t xml:space="preserve"> </w:t>
       </w:r>
-      <w:hyperlink r:id="rId122">
+      <w:hyperlink r:id="rId124">
         <w:r>
           <w:rPr>
             <w:rStyle w:val="Hyperlink"/>
@@ -9034,8 +9068,8 @@
         </w:r>
       </w:hyperlink>
     </w:p>
-    <w:bookmarkEnd w:id="123"/>
-    <w:bookmarkStart w:id="125" w:name="ref-leakey2012"/>
+    <w:bookmarkEnd w:id="125"/>
+    <w:bookmarkStart w:id="127" w:name="ref-leakey2012"/>
     <w:p>
       <w:pPr>
         <w:pStyle w:val="Bibliography"/>
@@ -9087,7 +9121,7 @@
       <w:r>
         <w:t xml:space="preserve"> </w:t>
       </w:r>
-      <w:hyperlink r:id="rId124">
+      <w:hyperlink r:id="rId126">
         <w:r>
           <w:rPr>
             <w:rStyle w:val="Hyperlink"/>
@@ -9096,8 +9130,8 @@
         </w:r>
       </w:hyperlink>
     </w:p>
-    <w:bookmarkEnd w:id="125"/>
-    <w:bookmarkStart w:id="127" w:name="ref-legendre1999"/>
+    <w:bookmarkEnd w:id="127"/>
+    <w:bookmarkStart w:id="129" w:name="ref-legendre1999"/>
     <w:p>
       <w:pPr>
         <w:pStyle w:val="Bibliography"/>
@@ -9134,7 +9168,7 @@
       <w:r>
         <w:t xml:space="preserve"> </w:t>
       </w:r>
-      <w:hyperlink r:id="rId126">
+      <w:hyperlink r:id="rId128">
         <w:r>
           <w:rPr>
             <w:rStyle w:val="Hyperlink"/>
@@ -9143,8 +9177,8 @@
         </w:r>
       </w:hyperlink>
     </w:p>
-    <w:bookmarkEnd w:id="127"/>
-    <w:bookmarkStart w:id="128" w:name="ref-legendre2012"/>
+    <w:bookmarkEnd w:id="129"/>
+    <w:bookmarkStart w:id="130" w:name="ref-legendre2012"/>
     <w:p>
       <w:pPr>
         <w:pStyle w:val="Bibliography"/>
@@ -9169,8 +9203,8 @@
         <w:t xml:space="preserve">(24; 3d English edition). Elsevier.</w:t>
       </w:r>
     </w:p>
-    <w:bookmarkEnd w:id="128"/>
-    <w:bookmarkStart w:id="130" w:name="ref-legendre2011"/>
+    <w:bookmarkEnd w:id="130"/>
+    <w:bookmarkStart w:id="132" w:name="ref-legendre2011"/>
     <w:p>
       <w:pPr>
         <w:pStyle w:val="Bibliography"/>
@@ -9207,7 +9241,7 @@
       <w:r>
         <w:t xml:space="preserve"> </w:t>
       </w:r>
-      <w:hyperlink r:id="rId129">
+      <w:hyperlink r:id="rId131">
         <w:r>
           <w:rPr>
             <w:rStyle w:val="Hyperlink"/>
@@ -9216,8 +9250,8 @@
         </w:r>
       </w:hyperlink>
     </w:p>
-    <w:bookmarkEnd w:id="130"/>
-    <w:bookmarkStart w:id="131" w:name="ref-leigh1996"/>
+    <w:bookmarkEnd w:id="132"/>
+    <w:bookmarkStart w:id="133" w:name="ref-leigh1996"/>
     <w:p>
       <w:pPr>
         <w:pStyle w:val="Bibliography"/>
@@ -9242,8 +9276,8 @@
         <w:t xml:space="preserve">(2nd ed). Smithsonian Institution Press.</w:t>
       </w:r>
     </w:p>
-    <w:bookmarkEnd w:id="131"/>
-    <w:bookmarkStart w:id="133" w:name="ref-li2022"/>
+    <w:bookmarkEnd w:id="133"/>
+    <w:bookmarkStart w:id="135" w:name="ref-li2022"/>
     <w:p>
       <w:pPr>
         <w:pStyle w:val="Bibliography"/>
@@ -9296,7 +9330,7 @@
       <w:r>
         <w:t xml:space="preserve"> </w:t>
       </w:r>
-      <w:hyperlink r:id="rId132">
+      <w:hyperlink r:id="rId134">
         <w:r>
           <w:rPr>
             <w:rStyle w:val="Hyperlink"/>
@@ -9305,8 +9339,8 @@
         </w:r>
       </w:hyperlink>
     </w:p>
-    <w:bookmarkEnd w:id="133"/>
-    <w:bookmarkStart w:id="135" w:name="ref-lombard2010"/>
+    <w:bookmarkEnd w:id="135"/>
+    <w:bookmarkStart w:id="137" w:name="ref-lombard2010"/>
     <w:p>
       <w:pPr>
         <w:pStyle w:val="Bibliography"/>
@@ -9343,7 +9377,7 @@
       <w:r>
         <w:t xml:space="preserve"> </w:t>
       </w:r>
-      <w:hyperlink r:id="rId134">
+      <w:hyperlink r:id="rId136">
         <w:r>
           <w:rPr>
             <w:rStyle w:val="Hyperlink"/>
@@ -9352,8 +9386,8 @@
         </w:r>
       </w:hyperlink>
     </w:p>
-    <w:bookmarkEnd w:id="135"/>
-    <w:bookmarkStart w:id="137" w:name="ref-mason2015"/>
+    <w:bookmarkEnd w:id="137"/>
+    <w:bookmarkStart w:id="139" w:name="ref-mason2015"/>
     <w:p>
       <w:pPr>
         <w:pStyle w:val="Bibliography"/>
@@ -9390,7 +9424,7 @@
       <w:r>
         <w:t xml:space="preserve"> </w:t>
       </w:r>
-      <w:hyperlink r:id="rId136">
+      <w:hyperlink r:id="rId138">
         <w:r>
           <w:rPr>
             <w:rStyle w:val="Hyperlink"/>
@@ -9399,8 +9433,8 @@
         </w:r>
       </w:hyperlink>
     </w:p>
-    <w:bookmarkEnd w:id="137"/>
-    <w:bookmarkStart w:id="139" w:name="ref-mcardle2001"/>
+    <w:bookmarkEnd w:id="139"/>
+    <w:bookmarkStart w:id="141" w:name="ref-mcardle2001"/>
     <w:p>
       <w:pPr>
         <w:pStyle w:val="Bibliography"/>
@@ -9437,7 +9471,7 @@
       <w:r>
         <w:t xml:space="preserve"> </w:t>
       </w:r>
-      <w:hyperlink r:id="rId138">
+      <w:hyperlink r:id="rId140">
         <w:r>
           <w:rPr>
             <w:rStyle w:val="Hyperlink"/>
@@ -9446,8 +9480,8 @@
         </w:r>
       </w:hyperlink>
     </w:p>
-    <w:bookmarkEnd w:id="139"/>
-    <w:bookmarkStart w:id="141" w:name="ref-mcgill2006"/>
+    <w:bookmarkEnd w:id="141"/>
+    <w:bookmarkStart w:id="143" w:name="ref-mcgill2006"/>
     <w:p>
       <w:pPr>
         <w:pStyle w:val="Bibliography"/>
@@ -9484,7 +9518,7 @@
       <w:r>
         <w:t xml:space="preserve"> </w:t>
       </w:r>
-      <w:hyperlink r:id="rId140">
+      <w:hyperlink r:id="rId142">
         <w:r>
           <w:rPr>
             <w:rStyle w:val="Hyperlink"/>
@@ -9493,8 +9527,8 @@
         </w:r>
       </w:hyperlink>
     </w:p>
-    <w:bookmarkEnd w:id="141"/>
-    <w:bookmarkStart w:id="143" w:name="ref-mcmurdie2013"/>
+    <w:bookmarkEnd w:id="143"/>
+    <w:bookmarkStart w:id="145" w:name="ref-mcmurdie2013"/>
     <w:p>
       <w:pPr>
         <w:pStyle w:val="Bibliography"/>
@@ -9531,7 +9565,7 @@
       <w:r>
         <w:t xml:space="preserve"> </w:t>
       </w:r>
-      <w:hyperlink r:id="rId142">
+      <w:hyperlink r:id="rId144">
         <w:r>
           <w:rPr>
             <w:rStyle w:val="Hyperlink"/>
@@ -9540,8 +9574,8 @@
         </w:r>
       </w:hyperlink>
     </w:p>
-    <w:bookmarkEnd w:id="143"/>
-    <w:bookmarkStart w:id="145" w:name="ref-mejia2014"/>
+    <w:bookmarkEnd w:id="145"/>
+    <w:bookmarkStart w:id="147" w:name="ref-mejia2014"/>
     <w:p>
       <w:pPr>
         <w:pStyle w:val="Bibliography"/>
@@ -9578,7 +9612,7 @@
       <w:r>
         <w:t xml:space="preserve"> </w:t>
       </w:r>
-      <w:hyperlink r:id="rId144">
+      <w:hyperlink r:id="rId146">
         <w:r>
           <w:rPr>
             <w:rStyle w:val="Hyperlink"/>
@@ -9587,8 +9621,8 @@
         </w:r>
       </w:hyperlink>
     </w:p>
-    <w:bookmarkEnd w:id="145"/>
-    <w:bookmarkStart w:id="147" w:name="ref-mejia2008"/>
+    <w:bookmarkEnd w:id="147"/>
+    <w:bookmarkStart w:id="149" w:name="ref-mejia2008"/>
     <w:p>
       <w:pPr>
         <w:pStyle w:val="Bibliography"/>
@@ -9641,7 +9675,7 @@
       <w:r>
         <w:t xml:space="preserve"> </w:t>
       </w:r>
-      <w:hyperlink r:id="rId146">
+      <w:hyperlink r:id="rId148">
         <w:r>
           <w:rPr>
             <w:rStyle w:val="Hyperlink"/>
@@ -9650,8 +9684,8 @@
         </w:r>
       </w:hyperlink>
     </w:p>
-    <w:bookmarkEnd w:id="147"/>
-    <w:bookmarkStart w:id="149" w:name="ref-minh2020"/>
+    <w:bookmarkEnd w:id="149"/>
+    <w:bookmarkStart w:id="151" w:name="ref-minh2020"/>
     <w:p>
       <w:pPr>
         <w:pStyle w:val="Bibliography"/>
@@ -9688,7 +9722,7 @@
       <w:r>
         <w:t xml:space="preserve"> </w:t>
       </w:r>
-      <w:hyperlink r:id="rId148">
+      <w:hyperlink r:id="rId150">
         <w:r>
           <w:rPr>
             <w:rStyle w:val="Hyperlink"/>
@@ -9697,8 +9731,8 @@
         </w:r>
       </w:hyperlink>
     </w:p>
-    <w:bookmarkEnd w:id="149"/>
-    <w:bookmarkStart w:id="151" w:name="ref-mock2023"/>
+    <w:bookmarkEnd w:id="151"/>
+    <w:bookmarkStart w:id="153" w:name="ref-mock2023"/>
     <w:p>
       <w:pPr>
         <w:pStyle w:val="Bibliography"/>
@@ -9753,7 +9787,7 @@
       <w:r>
         <w:t xml:space="preserve"> </w:t>
       </w:r>
-      <w:hyperlink r:id="rId150">
+      <w:hyperlink r:id="rId152">
         <w:r>
           <w:rPr>
             <w:rStyle w:val="Hyperlink"/>
@@ -9762,8 +9796,8 @@
         </w:r>
       </w:hyperlink>
     </w:p>
-    <w:bookmarkEnd w:id="151"/>
-    <w:bookmarkStart w:id="153" w:name="ref-niklas2023"/>
+    <w:bookmarkEnd w:id="153"/>
+    <w:bookmarkStart w:id="155" w:name="ref-niklas2023"/>
     <w:p>
       <w:pPr>
         <w:pStyle w:val="Bibliography"/>
@@ -9800,7 +9834,7 @@
       <w:r>
         <w:t xml:space="preserve"> </w:t>
       </w:r>
-      <w:hyperlink r:id="rId152">
+      <w:hyperlink r:id="rId154">
         <w:r>
           <w:rPr>
             <w:rStyle w:val="Hyperlink"/>
@@ -9809,8 +9843,8 @@
         </w:r>
       </w:hyperlink>
     </w:p>
-    <w:bookmarkEnd w:id="153"/>
-    <w:bookmarkStart w:id="155" w:name="ref-oita2021"/>
+    <w:bookmarkEnd w:id="155"/>
+    <w:bookmarkStart w:id="157" w:name="ref-oita2021"/>
     <w:p>
       <w:pPr>
         <w:pStyle w:val="Bibliography"/>
@@ -9847,7 +9881,7 @@
       <w:r>
         <w:t xml:space="preserve"> </w:t>
       </w:r>
-      <w:hyperlink r:id="rId154">
+      <w:hyperlink r:id="rId156">
         <w:r>
           <w:rPr>
             <w:rStyle w:val="Hyperlink"/>
@@ -9856,8 +9890,8 @@
         </w:r>
       </w:hyperlink>
     </w:p>
-    <w:bookmarkEnd w:id="155"/>
-    <w:bookmarkStart w:id="157" w:name="ref-oksanen2022"/>
+    <w:bookmarkEnd w:id="157"/>
+    <w:bookmarkStart w:id="159" w:name="ref-oksanen2022"/>
     <w:p>
       <w:pPr>
         <w:pStyle w:val="Bibliography"/>
@@ -9881,7 +9915,7 @@
       <w:r>
         <w:t xml:space="preserve"> </w:t>
       </w:r>
-      <w:hyperlink r:id="rId156">
+      <w:hyperlink r:id="rId158">
         <w:r>
           <w:rPr>
             <w:rStyle w:val="Hyperlink"/>
@@ -9890,8 +9924,8 @@
         </w:r>
       </w:hyperlink>
     </w:p>
-    <w:bookmarkEnd w:id="157"/>
-    <w:bookmarkStart w:id="159" w:name="ref-paradis2019"/>
+    <w:bookmarkEnd w:id="159"/>
+    <w:bookmarkStart w:id="161" w:name="ref-paradis2019"/>
     <w:p>
       <w:pPr>
         <w:pStyle w:val="Bibliography"/>
@@ -9928,7 +9962,7 @@
       <w:r>
         <w:t xml:space="preserve"> </w:t>
       </w:r>
-      <w:hyperlink r:id="rId158">
+      <w:hyperlink r:id="rId160">
         <w:r>
           <w:rPr>
             <w:rStyle w:val="Hyperlink"/>
@@ -9937,8 +9971,8 @@
         </w:r>
       </w:hyperlink>
     </w:p>
-    <w:bookmarkEnd w:id="159"/>
-    <w:bookmarkStart w:id="161" w:name="ref-pinheiro2000"/>
+    <w:bookmarkEnd w:id="161"/>
+    <w:bookmarkStart w:id="163" w:name="ref-pinheiro2000"/>
     <w:p>
       <w:pPr>
         <w:pStyle w:val="Bibliography"/>
@@ -9962,7 +9996,7 @@
       <w:r>
         <w:t xml:space="preserve"> </w:t>
       </w:r>
-      <w:hyperlink r:id="rId160">
+      <w:hyperlink r:id="rId162">
         <w:r>
           <w:rPr>
             <w:rStyle w:val="Hyperlink"/>
@@ -9971,8 +10005,8 @@
         </w:r>
       </w:hyperlink>
     </w:p>
-    <w:bookmarkEnd w:id="161"/>
-    <w:bookmarkStart w:id="163" w:name="ref-pinheiro2023"/>
+    <w:bookmarkEnd w:id="163"/>
+    <w:bookmarkStart w:id="165" w:name="ref-pinheiro2023"/>
     <w:p>
       <w:pPr>
         <w:pStyle w:val="Bibliography"/>
@@ -9999,7 +10033,7 @@
       <w:r>
         <w:t xml:space="preserve"> </w:t>
       </w:r>
-      <w:hyperlink r:id="rId162">
+      <w:hyperlink r:id="rId164">
         <w:r>
           <w:rPr>
             <w:rStyle w:val="Hyperlink"/>
@@ -10008,8 +10042,8 @@
         </w:r>
       </w:hyperlink>
     </w:p>
-    <w:bookmarkEnd w:id="163"/>
-    <w:bookmarkStart w:id="165" w:name="ref-poorter2006"/>
+    <w:bookmarkEnd w:id="165"/>
+    <w:bookmarkStart w:id="167" w:name="ref-poorter2006"/>
     <w:p>
       <w:pPr>
         <w:pStyle w:val="Bibliography"/>
@@ -10046,7 +10080,7 @@
       <w:r>
         <w:t xml:space="preserve"> </w:t>
       </w:r>
-      <w:hyperlink r:id="rId164">
+      <w:hyperlink r:id="rId166">
         <w:r>
           <w:rPr>
             <w:rStyle w:val="Hyperlink"/>
@@ -10055,8 +10089,8 @@
         </w:r>
       </w:hyperlink>
     </w:p>
-    <w:bookmarkEnd w:id="165"/>
-    <w:bookmarkStart w:id="167" w:name="ref-porras-alfaro2011"/>
+    <w:bookmarkEnd w:id="167"/>
+    <w:bookmarkStart w:id="169" w:name="ref-porras-alfaro2011"/>
     <w:p>
       <w:pPr>
         <w:pStyle w:val="Bibliography"/>
@@ -10093,7 +10127,7 @@
       <w:r>
         <w:t xml:space="preserve"> </w:t>
       </w:r>
-      <w:hyperlink r:id="rId166">
+      <w:hyperlink r:id="rId168">
         <w:r>
           <w:rPr>
             <w:rStyle w:val="Hyperlink"/>
@@ -10102,8 +10136,8 @@
         </w:r>
       </w:hyperlink>
     </w:p>
-    <w:bookmarkEnd w:id="167"/>
-    <w:bookmarkStart w:id="169" w:name="ref-rcoreteam2024"/>
+    <w:bookmarkEnd w:id="169"/>
+    <w:bookmarkStart w:id="171" w:name="ref-rcoreteam2024"/>
     <w:p>
       <w:pPr>
         <w:pStyle w:val="Bibliography"/>
@@ -10130,7 +10164,7 @@
       <w:r>
         <w:t xml:space="preserve"> </w:t>
       </w:r>
-      <w:hyperlink r:id="rId168">
+      <w:hyperlink r:id="rId170">
         <w:r>
           <w:rPr>
             <w:rStyle w:val="Hyperlink"/>
@@ -10139,8 +10173,8 @@
         </w:r>
       </w:hyperlink>
     </w:p>
-    <w:bookmarkEnd w:id="169"/>
-    <w:bookmarkStart w:id="171" w:name="ref-rocha2017"/>
+    <w:bookmarkEnd w:id="171"/>
+    <w:bookmarkStart w:id="173" w:name="ref-rocha2017"/>
     <w:p>
       <w:pPr>
         <w:pStyle w:val="Bibliography"/>
@@ -10193,7 +10227,7 @@
       <w:r>
         <w:t xml:space="preserve"> </w:t>
       </w:r>
-      <w:hyperlink r:id="rId170">
+      <w:hyperlink r:id="rId172">
         <w:r>
           <w:rPr>
             <w:rStyle w:val="Hyperlink"/>
@@ -10202,8 +10236,8 @@
         </w:r>
       </w:hyperlink>
     </w:p>
-    <w:bookmarkEnd w:id="171"/>
-    <w:bookmarkStart w:id="173" w:name="ref-rodriguez2009"/>
+    <w:bookmarkEnd w:id="173"/>
+    <w:bookmarkStart w:id="175" w:name="ref-rodriguez2009"/>
     <w:p>
       <w:pPr>
         <w:pStyle w:val="Bibliography"/>
@@ -10240,7 +10274,7 @@
       <w:r>
         <w:t xml:space="preserve"> </w:t>
       </w:r>
-      <w:hyperlink r:id="rId172">
+      <w:hyperlink r:id="rId174">
         <w:r>
           <w:rPr>
             <w:rStyle w:val="Hyperlink"/>
@@ -10249,8 +10283,8 @@
         </w:r>
       </w:hyperlink>
     </w:p>
-    <w:bookmarkEnd w:id="173"/>
-    <w:bookmarkStart w:id="175" w:name="ref-rognes2016"/>
+    <w:bookmarkEnd w:id="175"/>
+    <w:bookmarkStart w:id="177" w:name="ref-rognes2016"/>
     <w:p>
       <w:pPr>
         <w:pStyle w:val="Bibliography"/>
@@ -10287,7 +10321,7 @@
       <w:r>
         <w:t xml:space="preserve"> </w:t>
       </w:r>
-      <w:hyperlink r:id="rId174">
+      <w:hyperlink r:id="rId176">
         <w:r>
           <w:rPr>
             <w:rStyle w:val="Hyperlink"/>
@@ -10296,8 +10330,8 @@
         </w:r>
       </w:hyperlink>
     </w:p>
-    <w:bookmarkEnd w:id="175"/>
-    <w:bookmarkStart w:id="177" w:name="ref-sanchez-gonzalez2022"/>
+    <w:bookmarkEnd w:id="177"/>
+    <w:bookmarkStart w:id="179" w:name="ref-sanchez-gonzalez2022"/>
     <w:p>
       <w:pPr>
         <w:pStyle w:val="Bibliography"/>
@@ -10350,7 +10384,7 @@
       <w:r>
         <w:t xml:space="preserve"> </w:t>
       </w:r>
-      <w:hyperlink r:id="rId176">
+      <w:hyperlink r:id="rId178">
         <w:r>
           <w:rPr>
             <w:rStyle w:val="Hyperlink"/>
@@ -10359,8 +10393,8 @@
         </w:r>
       </w:hyperlink>
     </w:p>
-    <w:bookmarkEnd w:id="177"/>
-    <w:bookmarkStart w:id="179" w:name="ref-sarmiento2017"/>
+    <w:bookmarkEnd w:id="179"/>
+    <w:bookmarkStart w:id="181" w:name="ref-sarmiento2017"/>
     <w:p>
       <w:pPr>
         <w:pStyle w:val="Bibliography"/>
@@ -10397,7 +10431,7 @@
       <w:r>
         <w:t xml:space="preserve"> </w:t>
       </w:r>
-      <w:hyperlink r:id="rId178">
+      <w:hyperlink r:id="rId180">
         <w:r>
           <w:rPr>
             <w:rStyle w:val="Hyperlink"/>
@@ -10406,8 +10440,8 @@
         </w:r>
       </w:hyperlink>
     </w:p>
-    <w:bookmarkEnd w:id="179"/>
-    <w:bookmarkStart w:id="181" w:name="ref-saunders2010"/>
+    <w:bookmarkEnd w:id="181"/>
+    <w:bookmarkStart w:id="183" w:name="ref-saunders2010"/>
     <w:p>
       <w:pPr>
         <w:pStyle w:val="Bibliography"/>
@@ -10444,7 +10478,7 @@
       <w:r>
         <w:t xml:space="preserve"> </w:t>
       </w:r>
-      <w:hyperlink r:id="rId180">
+      <w:hyperlink r:id="rId182">
         <w:r>
           <w:rPr>
             <w:rStyle w:val="Hyperlink"/>
@@ -10453,8 +10487,8 @@
         </w:r>
       </w:hyperlink>
     </w:p>
-    <w:bookmarkEnd w:id="181"/>
-    <w:bookmarkStart w:id="183" w:name="ref-schneider2012"/>
+    <w:bookmarkEnd w:id="183"/>
+    <w:bookmarkStart w:id="185" w:name="ref-schneider2012"/>
     <w:p>
       <w:pPr>
         <w:pStyle w:val="Bibliography"/>
@@ -10491,7 +10525,7 @@
       <w:r>
         <w:t xml:space="preserve"> </w:t>
       </w:r>
-      <w:hyperlink r:id="rId182">
+      <w:hyperlink r:id="rId184">
         <w:r>
           <w:rPr>
             <w:rStyle w:val="Hyperlink"/>
@@ -10500,8 +10534,8 @@
         </w:r>
       </w:hyperlink>
     </w:p>
-    <w:bookmarkEnd w:id="183"/>
-    <w:bookmarkStart w:id="185" w:name="ref-stamp2003"/>
+    <w:bookmarkEnd w:id="185"/>
+    <w:bookmarkStart w:id="187" w:name="ref-stamp2003"/>
     <w:p>
       <w:pPr>
         <w:pStyle w:val="Bibliography"/>
@@ -10538,7 +10572,7 @@
       <w:r>
         <w:t xml:space="preserve"> </w:t>
       </w:r>
-      <w:hyperlink r:id="rId184">
+      <w:hyperlink r:id="rId186">
         <w:r>
           <w:rPr>
             <w:rStyle w:val="Hyperlink"/>
@@ -10547,8 +10581,8 @@
         </w:r>
       </w:hyperlink>
     </w:p>
-    <w:bookmarkEnd w:id="185"/>
-    <w:bookmarkStart w:id="187" w:name="ref-tellezTraits2022"/>
+    <w:bookmarkEnd w:id="187"/>
+    <w:bookmarkStart w:id="189" w:name="ref-tellezTraits2022"/>
     <w:p>
       <w:pPr>
         <w:pStyle w:val="Bibliography"/>
@@ -10585,7 +10619,7 @@
       <w:r>
         <w:t xml:space="preserve"> </w:t>
       </w:r>
-      <w:hyperlink r:id="rId186">
+      <w:hyperlink r:id="rId188">
         <w:r>
           <w:rPr>
             <w:rStyle w:val="Hyperlink"/>
@@ -10594,8 +10628,8 @@
         </w:r>
       </w:hyperlink>
     </w:p>
-    <w:bookmarkEnd w:id="187"/>
-    <w:bookmarkStart w:id="189" w:name="ref-tellezRedCol2016"/>
+    <w:bookmarkEnd w:id="189"/>
+    <w:bookmarkStart w:id="191" w:name="ref-tellezRedCol2016"/>
     <w:p>
       <w:pPr>
         <w:pStyle w:val="Bibliography"/>
@@ -10632,7 +10666,7 @@
       <w:r>
         <w:t xml:space="preserve"> </w:t>
       </w:r>
-      <w:hyperlink r:id="rId188">
+      <w:hyperlink r:id="rId190">
         <w:r>
           <w:rPr>
             <w:rStyle w:val="Hyperlink"/>
@@ -10641,8 +10675,8 @@
         </w:r>
       </w:hyperlink>
     </w:p>
-    <w:bookmarkEnd w:id="189"/>
-    <w:bookmarkStart w:id="191" w:name="ref-teoh2016"/>
+    <w:bookmarkEnd w:id="191"/>
+    <w:bookmarkStart w:id="193" w:name="ref-teoh2016"/>
     <w:p>
       <w:pPr>
         <w:pStyle w:val="Bibliography"/>
@@ -10669,7 +10703,7 @@
       <w:r>
         <w:t xml:space="preserve"> </w:t>
       </w:r>
-      <w:hyperlink r:id="rId190">
+      <w:hyperlink r:id="rId192">
         <w:r>
           <w:rPr>
             <w:rStyle w:val="Hyperlink"/>
@@ -10678,8 +10712,8 @@
         </w:r>
       </w:hyperlink>
     </w:p>
-    <w:bookmarkEnd w:id="191"/>
-    <w:bookmarkStart w:id="193" w:name="ref-uren2017"/>
+    <w:bookmarkEnd w:id="193"/>
+    <w:bookmarkStart w:id="195" w:name="ref-uren2017"/>
     <w:p>
       <w:pPr>
         <w:pStyle w:val="Bibliography"/>
@@ -10703,7 +10737,7 @@
       <w:r>
         <w:t xml:space="preserve"> </w:t>
       </w:r>
-      <w:hyperlink r:id="rId192">
+      <w:hyperlink r:id="rId194">
         <w:r>
           <w:rPr>
             <w:rStyle w:val="Hyperlink"/>
@@ -10712,8 +10746,8 @@
         </w:r>
       </w:hyperlink>
     </w:p>
-    <w:bookmarkEnd w:id="193"/>
-    <w:bookmarkStart w:id="195" w:name="ref-uren2019"/>
+    <w:bookmarkEnd w:id="195"/>
+    <w:bookmarkStart w:id="197" w:name="ref-uren2019"/>
     <w:p>
       <w:pPr>
         <w:pStyle w:val="Bibliography"/>
@@ -10750,7 +10784,7 @@
       <w:r>
         <w:t xml:space="preserve"> </w:t>
       </w:r>
-      <w:hyperlink r:id="rId194">
+      <w:hyperlink r:id="rId196">
         <w:r>
           <w:rPr>
             <w:rStyle w:val="Hyperlink"/>
@@ -10759,8 +10793,8 @@
         </w:r>
       </w:hyperlink>
     </w:p>
-    <w:bookmarkEnd w:id="195"/>
-    <w:bookmarkStart w:id="197" w:name="ref-vanbael2017a"/>
+    <w:bookmarkEnd w:id="197"/>
+    <w:bookmarkStart w:id="199" w:name="ref-vanbael2017a"/>
     <w:p>
       <w:pPr>
         <w:pStyle w:val="Bibliography"/>
@@ -10787,7 +10821,7 @@
       <w:r>
         <w:t xml:space="preserve"> </w:t>
       </w:r>
-      <w:hyperlink r:id="rId196">
+      <w:hyperlink r:id="rId198">
         <w:r>
           <w:rPr>
             <w:rStyle w:val="Hyperlink"/>
@@ -10796,8 +10830,8 @@
         </w:r>
       </w:hyperlink>
     </w:p>
-    <w:bookmarkEnd w:id="197"/>
-    <w:bookmarkStart w:id="199" w:name="ref-weiss2017"/>
+    <w:bookmarkEnd w:id="199"/>
+    <w:bookmarkStart w:id="201" w:name="ref-weiss2017"/>
     <w:p>
       <w:pPr>
         <w:pStyle w:val="Bibliography"/>
@@ -10834,7 +10868,7 @@
       <w:r>
         <w:t xml:space="preserve"> </w:t>
       </w:r>
-      <w:hyperlink r:id="rId198">
+      <w:hyperlink r:id="rId200">
         <w:r>
           <w:rPr>
             <w:rStyle w:val="Hyperlink"/>
@@ -10843,8 +10877,8 @@
         </w:r>
       </w:hyperlink>
     </w:p>
-    <w:bookmarkEnd w:id="199"/>
-    <w:bookmarkStart w:id="201" w:name="ref-wickham2022"/>
+    <w:bookmarkEnd w:id="201"/>
+    <w:bookmarkStart w:id="203" w:name="ref-wickham2022"/>
     <w:p>
       <w:pPr>
         <w:pStyle w:val="Bibliography"/>
@@ -10868,7 +10902,7 @@
       <w:r>
         <w:t xml:space="preserve"> </w:t>
       </w:r>
-      <w:hyperlink r:id="rId200">
+      <w:hyperlink r:id="rId202">
         <w:r>
           <w:rPr>
             <w:rStyle w:val="Hyperlink"/>
@@ -10877,8 +10911,8 @@
         </w:r>
       </w:hyperlink>
     </w:p>
-    <w:bookmarkEnd w:id="201"/>
-    <w:bookmarkStart w:id="203" w:name="ref-wright2005"/>
+    <w:bookmarkEnd w:id="203"/>
+    <w:bookmarkStart w:id="205" w:name="ref-wright2005"/>
     <w:p>
       <w:pPr>
         <w:pStyle w:val="Bibliography"/>
@@ -10915,7 +10949,7 @@
       <w:r>
         <w:t xml:space="preserve"> </w:t>
       </w:r>
-      <w:hyperlink r:id="rId202">
+      <w:hyperlink r:id="rId204">
         <w:r>
           <w:rPr>
             <w:rStyle w:val="Hyperlink"/>
@@ -10924,8 +10958,8 @@
         </w:r>
       </w:hyperlink>
     </w:p>
-    <w:bookmarkEnd w:id="203"/>
-    <w:bookmarkStart w:id="205" w:name="ref-wright2004"/>
+    <w:bookmarkEnd w:id="205"/>
+    <w:bookmarkStart w:id="207" w:name="ref-wright2004"/>
     <w:p>
       <w:pPr>
         <w:pStyle w:val="Bibliography"/>
@@ -10962,7 +10996,7 @@
       <w:r>
         <w:t xml:space="preserve"> </w:t>
       </w:r>
-      <w:hyperlink r:id="rId204">
+      <w:hyperlink r:id="rId206">
         <w:r>
           <w:rPr>
             <w:rStyle w:val="Hyperlink"/>
@@ -10971,10 +11005,10 @@
         </w:r>
       </w:hyperlink>
     </w:p>
-    <w:bookmarkEnd w:id="205"/>
-    <w:bookmarkEnd w:id="206"/>
     <w:bookmarkEnd w:id="207"/>
-    <w:bookmarkStart w:id="228" w:name="figures"/>
+    <w:bookmarkEnd w:id="208"/>
+    <w:bookmarkEnd w:id="209"/>
+    <w:bookmarkStart w:id="230" w:name="figures"/>
     <w:p>
       <w:pPr>
         <w:pStyle w:val="Heading1"/>
@@ -10983,7 +11017,7 @@
         <w:t xml:space="preserve">13. Figures</w:t>
       </w:r>
     </w:p>
-    <w:bookmarkStart w:id="211" w:name="figure-1"/>
+    <w:bookmarkStart w:id="213" w:name="figure-1"/>
     <w:p>
       <w:pPr>
         <w:pStyle w:val="Heading2"/>
@@ -11001,18 +11035,18 @@
           <wp:inline>
             <wp:extent cx="5544151" cy="5544151"/>
             <wp:effectExtent b="0" l="0" r="0" t="0"/>
-            <wp:docPr descr="Relative abundance (RA) of Ascomycota OTUs of seven tree species used in the study. (a) Box plots show individuals’ RA and its distribution by species. (b) The RA of OTU’s by treatment withing each tree species. Pink boxes represent low endophyte (E-low) treatment and yellow outlined represent high endophyte (E-high) treatment. Relative abundance is the percentage of endophyte colonization within individuals of the same species. Statistical significance was calculated using a two-sided Student’s t-Test. Significance levels are represented by ns (not significant) and asterisks [p &lt; .05 (*), p &lt; .01 (**), p &lt; .001 (***), and p &lt; .0001 (****)]." title="" id="209" name="Picture"/>
+            <wp:docPr descr="Relative abundance (RA) of Ascomycota OTUs of seven tree species used in the study. (a) Box plots show individuals’ RA and its distribution by species. (b) The RA of OTU’s by treatment withing each tree species. Pink boxes represent low endophyte (E-low) treatment and yellow outlined represent high endophyte (E-high) treatment. Relative abundance is the percentage of endophyte colonization within individuals of the same species. Statistical significance was calculated using a two-sided Student’s t-Test. Significance levels are represented by ns (not significant) and asterisks [p &lt; .05 (*), p &lt; .01 (**), p &lt; .001 (***), and p &lt; .0001 (****)]." title="" id="211" name="Picture"/>
             <a:graphic>
               <a:graphicData uri="http://schemas.openxmlformats.org/drawingml/2006/picture">
                 <pic:pic>
                   <pic:nvPicPr>
-                    <pic:cNvPr descr="Aponte_Bolivar_aim3_manuscript_files/figure-docx/fig1-1.png" id="210" name="Picture"/>
+                    <pic:cNvPr descr="Aponte_Bolivar_aim3_manuscript_files/figure-docx/fig1-1.png" id="212" name="Picture"/>
                     <pic:cNvPicPr>
                       <a:picLocks noChangeArrowheads="1" noChangeAspect="1"/>
                     </pic:cNvPicPr>
                   </pic:nvPicPr>
                   <pic:blipFill>
-                    <a:blip r:embed="rId208"/>
+                    <a:blip r:embed="rId210"/>
                     <a:stretch>
                       <a:fillRect/>
                     </a:stretch>
@@ -11144,8 +11178,8 @@
         <w:t xml:space="preserve">&lt; .0001 (****)].</w:t>
       </w:r>
     </w:p>
-    <w:bookmarkEnd w:id="211"/>
-    <w:bookmarkStart w:id="215" w:name="figure-2"/>
+    <w:bookmarkEnd w:id="213"/>
+    <w:bookmarkStart w:id="217" w:name="figure-2"/>
     <w:p>
       <w:pPr>
         <w:pStyle w:val="Heading2"/>
@@ -11163,18 +11197,18 @@
           <wp:inline>
             <wp:extent cx="5544151" cy="5544151"/>
             <wp:effectExtent b="0" l="0" r="0" t="0"/>
-            <wp:docPr descr="Distribution of values of herbivory (%) damage caused by Atta colombica in treatment groups (E-low and E-high) and pathogen damage cause by Calonectria sp. to tree species. a) Comparison of herbivory (%) means between treatment groups across individuals of all species. b) Comparison of the absolute pathogen damage (%) means between treatment groups across individuals of all species (values from ‘control’ treated leaves were subtracted from pathogen treated leaves). Pink represents low FEF group (E-low) and yellow outlined box plots represent high FEF group (E-high). Statistical significance was calculated using a two-sided Student’s t-Test. Significance levels are represented by ns (not significant) and asterisks [p &lt; .05 (*), p &lt; .01 (**), p &lt; .001 (***), and p &lt; .0001 (****)].." title="" id="213" name="Picture"/>
+            <wp:docPr descr="Distribution of values of herbivory (%) damage caused by Atta colombica in treatment groups (E-low and E-high) and pathogen damage cause by Calonectria sp. to tree species. a) Comparison of herbivory (%) means between treatment groups across individuals of all species. b) Comparison of the absolute pathogen damage (%) means between treatment groups across individuals of all species (values from ‘control’ treated leaves were subtracted from pathogen treated leaves). Pink represents low FEF group (E-low) and yellow outlined box plots represent high FEF group (E-high). Statistical significance was calculated using a two-sided Student’s t-Test. Significance levels are represented by ns (not significant) and asterisks [p &lt; .05 (*), p &lt; .01 (**), p &lt; .001 (***), and p &lt; .0001 (****)].." title="" id="215" name="Picture"/>
             <a:graphic>
               <a:graphicData uri="http://schemas.openxmlformats.org/drawingml/2006/picture">
                 <pic:pic>
                   <pic:nvPicPr>
-                    <pic:cNvPr descr="Aponte_Bolivar_aim3_manuscript_files/figure-docx/unnamed-chunk-2-1.png" id="214" name="Picture"/>
+                    <pic:cNvPr descr="Aponte_Bolivar_aim3_manuscript_files/figure-docx/unnamed-chunk-2-1.png" id="216" name="Picture"/>
                     <pic:cNvPicPr>
                       <a:picLocks noChangeArrowheads="1" noChangeAspect="1"/>
                     </pic:cNvPicPr>
                   </pic:nvPicPr>
                   <pic:blipFill>
-                    <a:blip r:embed="rId212"/>
+                    <a:blip r:embed="rId214"/>
                     <a:stretch>
                       <a:fillRect/>
                     </a:stretch>
@@ -11382,8 +11416,8 @@
         <w:t xml:space="preserve">&lt; .0001 (****)]..</w:t>
       </w:r>
     </w:p>
-    <w:bookmarkEnd w:id="215"/>
-    <w:bookmarkStart w:id="219" w:name="figure-3"/>
+    <w:bookmarkEnd w:id="217"/>
+    <w:bookmarkStart w:id="221" w:name="figure-3"/>
     <w:p>
       <w:pPr>
         <w:pStyle w:val="Heading2"/>
@@ -11401,18 +11435,18 @@
           <wp:inline>
             <wp:extent cx="5943600" cy="5486400"/>
             <wp:effectExtent b="0" l="0" r="0" t="0"/>
-            <wp:docPr descr="FEF community composition was associated with leaf functional traits (LFTs) from the leaf economic spectrum (LES) (genomic data set). Variation in FEF community composition within and between host species (n = 7) and treatment groups (E-low, E-high) from distance-based redundancy analyses (dbRDA). Solid black arrows represent statistically significant associations (p &lt;.01). The arrows are displayed at double their actual size to enhance visual clarity. Each point represents a FEF community sample from one host tree species per treatment group; colors represent host tree species. Circles and filled triangles represent low (E-low) and high (E-high) FEF treatment groups, respectively." title="" id="217" name="Picture"/>
+            <wp:docPr descr="FEF community composition was associated with leaf functional traits (LFTs) from the leaf economic spectrum (LES) (genomic data set). Variation in FEF community composition within and between host species (n = 7) and treatment groups (E-low, E-high) from distance-based redundancy analyses (dbRDA). Solid black arrows represent statistically significant associations (p &lt;.01). The arrows are displayed at double their actual size to enhance visual clarity. Each point represents a FEF community sample from one host tree species per treatment group; colors represent host tree species. Circles and filled triangles represent low (E-low) and high (E-high) FEF treatment groups, respectively." title="" id="219" name="Picture"/>
             <a:graphic>
               <a:graphicData uri="http://schemas.openxmlformats.org/drawingml/2006/picture">
                 <pic:pic>
                   <pic:nvPicPr>
-                    <pic:cNvPr descr="Aponte_Bolivar_aim3_manuscript_files/figure-docx/m3dbRDA-1.png" id="218" name="Picture"/>
+                    <pic:cNvPr descr="Aponte_Bolivar_aim3_manuscript_files/figure-docx/m3dbRDA-1.png" id="220" name="Picture"/>
                     <pic:cNvPicPr>
                       <a:picLocks noChangeArrowheads="1" noChangeAspect="1"/>
                     </pic:cNvPicPr>
                   </pic:nvPicPr>
                   <pic:blipFill>
-                    <a:blip r:embed="rId216"/>
+                    <a:blip r:embed="rId218"/>
                     <a:stretch>
                       <a:fillRect/>
                     </a:stretch>
@@ -11516,8 +11550,8 @@
         <w:t xml:space="preserve">) FEF treatment groups, respectively.</w:t>
       </w:r>
     </w:p>
-    <w:bookmarkEnd w:id="219"/>
-    <w:bookmarkStart w:id="223" w:name="figure-4"/>
+    <w:bookmarkEnd w:id="221"/>
+    <w:bookmarkStart w:id="225" w:name="figure-4"/>
     <w:p>
       <w:pPr>
         <w:pStyle w:val="Heading2"/>
@@ -11535,18 +11569,18 @@
           <wp:inline>
             <wp:extent cx="5544151" cy="5544151"/>
             <wp:effectExtent b="0" l="0" r="0" t="0"/>
-            <wp:docPr descr="LFTs are conserved within tree species regardless of endophyte load treatment. (a) Principal Component Analysis (PCA) of LFTs from all tree species separated by E-low and E-high treatment. (b) PCA of LFTs of plants solely used in ant herbivory assays. (c) PCA LFTs of plants used solely in pathogen damage assays. Colors represent tree species. Circle and triangles represent low (E-low) and high (E-high) FEF treatment groups, respectively. Colored ellipses correspond to tree species and represent 95% confidence intervals." title="" id="221" name="Picture"/>
+            <wp:docPr descr="LFTs are conserved within tree species regardless of endophyte load treatment. (a) Principal Component Analysis (PCA) of LFTs from all tree species separated by E-low and E-high treatment. (b) PCA of LFTs of plants solely used in ant herbivory assays. (c) PCA LFTs of plants used solely in pathogen damage assays. Colors represent tree species. Circle and triangles represent low (E-low) and high (E-high) FEF treatment groups, respectively. Colored ellipses correspond to tree species and represent 95% confidence intervals." title="" id="223" name="Picture"/>
             <a:graphic>
               <a:graphicData uri="http://schemas.openxmlformats.org/drawingml/2006/picture">
                 <pic:pic>
                   <pic:nvPicPr>
-                    <pic:cNvPr descr="Aponte_Bolivar_aim3_manuscript_files/figure-docx/Fig4%20Grid%20PCA-1.png" id="222" name="Picture"/>
+                    <pic:cNvPr descr="Aponte_Bolivar_aim3_manuscript_files/figure-docx/Fig4%20Grid%20PCA-1.png" id="224" name="Picture"/>
                     <pic:cNvPicPr>
                       <a:picLocks noChangeArrowheads="1" noChangeAspect="1"/>
                     </pic:cNvPicPr>
                   </pic:nvPicPr>
                   <pic:blipFill>
-                    <a:blip r:embed="rId220"/>
+                    <a:blip r:embed="rId222"/>
                     <a:stretch>
                       <a:fillRect/>
                     </a:stretch>
@@ -11633,8 +11667,8 @@
         <w:t xml:space="preserve">) FEF treatment groups, respectively. Colored ellipses correspond to tree species and represent 95% confidence intervals.</w:t>
       </w:r>
     </w:p>
-    <w:bookmarkEnd w:id="223"/>
-    <w:bookmarkStart w:id="227" w:name="figure-5"/>
+    <w:bookmarkEnd w:id="225"/>
+    <w:bookmarkStart w:id="229" w:name="figure-5"/>
     <w:p>
       <w:pPr>
         <w:pStyle w:val="Heading2"/>
@@ -11652,18 +11686,18 @@
           <wp:inline>
             <wp:extent cx="5943600" cy="5943600"/>
             <wp:effectExtent b="0" l="0" r="0" t="0"/>
-            <wp:docPr descr="Simple linear regressions of herbivory and pathogen damage on PC1 and PC2 axes from PCAs of leaf traits for ant herbivory and pathogen damage assays. Linear regression of a) percent herbivory damage and PC1 axis (R2adj = -0.0024, p = 0.447); b) percent herbivory damage and PC2 axis (R2adj = 0.079, p = &lt; .001); c) percent pathogen damage and PC1 axis (R2-adjusted = 0.064, p = &lt; .001); and d) percent pathogen damage and PC2 axis (R2adj = 0.0016, p = .207). Colors represent individual species. Circle and triangles represent E-low and E-high treatments, respectively." title="" id="225" name="Picture"/>
+            <wp:docPr descr="Simple linear regressions of herbivory and pathogen damage on PC1 and PC2 axes from PCAs of leaf traits for ant herbivory and pathogen damage assays. Linear regression of a) percent herbivory damage and PC1 axis (R2adj = -0.0024, p = 0.447); b) percent herbivory damage and PC2 axis (R2adj = 0.079, p = &lt; .001); c) percent pathogen damage and PC1 axis (R2-adjusted = 0.064, p = &lt; .001); and d) percent pathogen damage and PC2 axis (R2adj = 0.0016, p = .207). Colors represent individual species. Circle and triangles represent E-low and E-high treatments, respectively." title="" id="227" name="Picture"/>
             <a:graphic>
               <a:graphicData uri="http://schemas.openxmlformats.org/drawingml/2006/picture">
                 <pic:pic>
                   <pic:nvPicPr>
-                    <pic:cNvPr descr="Aponte_Bolivar_aim3_manuscript_files/figure-docx/Figure%205-1.png" id="226" name="Picture"/>
+                    <pic:cNvPr descr="Aponte_Bolivar_aim3_manuscript_files/figure-docx/Figure%205-1.png" id="228" name="Picture"/>
                     <pic:cNvPicPr>
                       <a:picLocks noChangeArrowheads="1" noChangeAspect="1"/>
                     </pic:cNvPicPr>
                   </pic:nvPicPr>
                   <pic:blipFill>
-                    <a:blip r:embed="rId224"/>
+                    <a:blip r:embed="rId226"/>
                     <a:stretch>
                       <a:fillRect/>
                     </a:stretch>
@@ -11890,9 +11924,9 @@
         <w:t xml:space="preserve">treatments, respectively.</w:t>
       </w:r>
     </w:p>
-    <w:bookmarkEnd w:id="227"/>
-    <w:bookmarkEnd w:id="228"/>
-    <w:bookmarkStart w:id="239" w:name="tables"/>
+    <w:bookmarkEnd w:id="229"/>
+    <w:bookmarkEnd w:id="230"/>
+    <w:bookmarkStart w:id="241" w:name="tables"/>
     <w:p>
       <w:pPr>
         <w:pStyle w:val="Heading1"/>
@@ -11901,7 +11935,7 @@
         <w:t xml:space="preserve">14. Tables</w:t>
       </w:r>
     </w:p>
-    <w:bookmarkStart w:id="230" w:name="table-1"/>
+    <w:bookmarkStart w:id="232" w:name="table-1"/>
     <w:p>
       <w:pPr>
         <w:pStyle w:val="Heading2"/>
@@ -11924,7 +11958,7 @@
       <w:tr>
         <w:tc>
           <w:tcPr/>
-          <w:bookmarkStart w:id="229" w:name="tbl-table1"/>
+          <w:bookmarkStart w:id="231" w:name="tbl-table1"/>
           <w:p>
             <w:pPr>
               <w:jc w:val="center"/>
@@ -11938,12 +11972,12 @@
               <w:t xml:space="preserve">Table 1: Summary statistics for the relative abundance of endophytes across host tree species and inoculation treatment**</w:t>
             </w:r>
           </w:p>
-          <w:bookmarkEnd w:id="229"/>
+          <w:bookmarkEnd w:id="231"/>
         </w:tc>
       </w:tr>
     </w:tbl>
-    <w:bookmarkEnd w:id="230"/>
-    <w:bookmarkStart w:id="232" w:name="table-2"/>
+    <w:bookmarkEnd w:id="232"/>
+    <w:bookmarkStart w:id="234" w:name="table-2"/>
     <w:p>
       <w:pPr>
         <w:pStyle w:val="Heading2"/>
@@ -11966,7 +12000,7 @@
       <w:tr>
         <w:tc>
           <w:tcPr/>
-          <w:bookmarkStart w:id="231" w:name="tbl-table2"/>
+          <w:bookmarkStart w:id="233" w:name="tbl-table2"/>
           <w:p>
             <w:pPr>
               <w:jc w:val="center"/>
@@ -11980,12 +12014,12 @@
               <w:t xml:space="preserve">Table 2: Summary statistics for the leaf functional traits (LFTs)</w:t>
             </w:r>
           </w:p>
-          <w:bookmarkEnd w:id="231"/>
+          <w:bookmarkEnd w:id="233"/>
         </w:tc>
       </w:tr>
     </w:tbl>
-    <w:bookmarkEnd w:id="232"/>
-    <w:bookmarkStart w:id="234" w:name="table-3"/>
+    <w:bookmarkEnd w:id="234"/>
+    <w:bookmarkStart w:id="236" w:name="table-3"/>
     <w:p>
       <w:pPr>
         <w:pStyle w:val="Heading2"/>
@@ -12008,7 +12042,7 @@
       <w:tr>
         <w:tc>
           <w:tcPr/>
-          <w:bookmarkStart w:id="233" w:name="tbl-dbRDA"/>
+          <w:bookmarkStart w:id="235" w:name="tbl-dbRDA"/>
           <w:p>
             <w:pPr>
               <w:jc w:val="center"/>
@@ -13028,12 +13062,12 @@
               </w:tc>
             </w:tr>
           </w:tbl>
-          <w:bookmarkEnd w:id="233"/>
+          <w:bookmarkEnd w:id="235"/>
         </w:tc>
       </w:tr>
     </w:tbl>
-    <w:bookmarkEnd w:id="234"/>
-    <w:bookmarkStart w:id="236" w:name="table-4"/>
+    <w:bookmarkEnd w:id="236"/>
+    <w:bookmarkStart w:id="238" w:name="table-4"/>
     <w:p>
       <w:pPr>
         <w:pStyle w:val="Heading2"/>
@@ -13056,7 +13090,7 @@
       <w:tr>
         <w:tc>
           <w:tcPr/>
-          <w:bookmarkStart w:id="235" w:name="tbl-linearreg"/>
+          <w:bookmarkStart w:id="237" w:name="tbl-linearreg"/>
           <w:p>
             <w:pPr>
               <w:jc w:val="center"/>
@@ -18254,12 +18288,12 @@
               </w:tc>
             </w:tr>
           </w:tbl>
-          <w:bookmarkEnd w:id="235"/>
+          <w:bookmarkEnd w:id="237"/>
         </w:tc>
       </w:tr>
     </w:tbl>
-    <w:bookmarkEnd w:id="236"/>
-    <w:bookmarkStart w:id="238" w:name="table-5"/>
+    <w:bookmarkEnd w:id="238"/>
+    <w:bookmarkStart w:id="240" w:name="table-5"/>
     <w:p>
       <w:pPr>
         <w:pStyle w:val="Heading2"/>
@@ -18282,7 +18316,7 @@
       <w:tr>
         <w:tc>
           <w:tcPr/>
-          <w:bookmarkStart w:id="237" w:name="tbl-tableGLMM"/>
+          <w:bookmarkStart w:id="239" w:name="tbl-tableGLMM"/>
           <w:p>
             <w:pPr>
               <w:jc w:val="center"/>
@@ -20761,13 +20795,13 @@
               </w:tc>
             </w:tr>
           </w:tbl>
-          <w:bookmarkEnd w:id="237"/>
+          <w:bookmarkEnd w:id="239"/>
         </w:tc>
       </w:tr>
     </w:tbl>
-    <w:bookmarkEnd w:id="238"/>
-    <w:bookmarkEnd w:id="239"/>
-    <w:bookmarkStart w:id="279" w:name="appendix-s1"/>
+    <w:bookmarkEnd w:id="240"/>
+    <w:bookmarkEnd w:id="241"/>
+    <w:bookmarkStart w:id="281" w:name="appendix-s1"/>
     <w:p>
       <w:pPr>
         <w:pStyle w:val="Heading1"/>
@@ -20776,7 +20810,7 @@
         <w:t xml:space="preserve">15. Appendix S1</w:t>
       </w:r>
     </w:p>
-    <w:bookmarkStart w:id="243" w:name="figure-s1"/>
+    <w:bookmarkStart w:id="245" w:name="figure-s1"/>
     <w:p>
       <w:pPr>
         <w:pStyle w:val="Heading2"/>
@@ -20794,18 +20828,18 @@
           <wp:inline>
             <wp:extent cx="5544151" cy="5544151"/>
             <wp:effectExtent b="0" l="0" r="0" t="0"/>
-            <wp:docPr descr="Foliar endophytic fungi (FEF) colonization of seven tropical tree species in malt extract agar (MEA 2%). a) Comparison of mean percent colonization of leaves by FEF measured 7 days after placing leaf pieces on plates. Statistical significance was calculated with a Student’s t-Test. Violin plots show the distribution of colonization values for all tree species within treatment groups (E-low and E-high). b) Comparison of mean percent colonization of leaves by FEF measured 7 days after culture. Violin plots show the distribution of percent colonization values for each species per treatment group. Pink outlined box plots represent low FEF group (E-low) and yellow outlined box plots represent high FEF group (E-high). Significance levels are represented by ns (not significant) and asterisks [p &lt; .05 (*), p &lt; .01 (**), p &lt; .001 (***), and p &lt; .0001 (****)]." title="" id="241" name="Picture"/>
+            <wp:docPr descr="Foliar endophytic fungi (FEF) colonization of seven tropical tree species in malt extract agar (MEA 2%). a) Comparison of mean percent colonization of leaves by FEF measured 7 days after placing leaf pieces on plates. Statistical significance was calculated with a Student’s t-Test. Violin plots show the distribution of colonization values for all tree species within treatment groups (E-low and E-high). b) Comparison of mean percent colonization of leaves by FEF measured 7 days after culture. Violin plots show the distribution of percent colonization values for each species per treatment group. Pink outlined box plots represent low FEF group (E-low) and yellow outlined box plots represent high FEF group (E-high). Significance levels are represented by ns (not significant) and asterisks [p &lt; .05 (*), p &lt; .01 (**), p &lt; .001 (***), and p &lt; .0001 (****)]." title="" id="243" name="Picture"/>
             <a:graphic>
               <a:graphicData uri="http://schemas.openxmlformats.org/drawingml/2006/picture">
                 <pic:pic>
                   <pic:nvPicPr>
-                    <pic:cNvPr descr="Aponte_Bolivar_aim3_manuscript_files/figure-docx/suppfig_1-1.png" id="242" name="Picture"/>
+                    <pic:cNvPr descr="Aponte_Bolivar_aim3_manuscript_files/figure-docx/suppfig_1-1.png" id="244" name="Picture"/>
                     <pic:cNvPicPr>
                       <a:picLocks noChangeArrowheads="1" noChangeAspect="1"/>
                     </pic:cNvPicPr>
                   </pic:nvPicPr>
                   <pic:blipFill>
-                    <a:blip r:embed="rId240"/>
+                    <a:blip r:embed="rId242"/>
                     <a:stretch>
                       <a:fillRect/>
                     </a:stretch>
@@ -20963,8 +20997,8 @@
         <w:t xml:space="preserve">&lt; .0001 (****)].</w:t>
       </w:r>
     </w:p>
-    <w:bookmarkEnd w:id="243"/>
-    <w:bookmarkStart w:id="247" w:name="figure-s2"/>
+    <w:bookmarkEnd w:id="245"/>
+    <w:bookmarkStart w:id="249" w:name="figure-s2"/>
     <w:p>
       <w:pPr>
         <w:pStyle w:val="Heading2"/>
@@ -20982,18 +21016,18 @@
           <wp:inline>
             <wp:extent cx="5544151" cy="5544151"/>
             <wp:effectExtent b="0" l="0" r="0" t="0"/>
-            <wp:docPr descr="Distributions of values and means of anthocyanin content (ACI) in treatment groups (E-low and E-high) and tree species. a) Comparison of ACI means between treatment groups across individuals of all species. Statistical significance was calculated using a two-sided Student’s t-Test. b) Comparison of ACI means between treatment types of each species. Statistical significance was calculated with an analysis of variance (ANOVA). Pink outlined box plots represent low FEF group (E-low) and yellow outlined box plots represent high FEF group (E-high). Significance levels are represented by ns (not significant) and asterisks [p &lt; .05 (*), p &lt; .01 (**), p &lt; .001 (***), and p &lt; .0001 (****)]." title="" id="245" name="Picture"/>
+            <wp:docPr descr="Distributions of values and means of anthocyanin content (ACI) in treatment groups (E-low and E-high) and tree species. a) Comparison of ACI means between treatment groups across individuals of all species. Statistical significance was calculated using a two-sided Student’s t-Test. b) Comparison of ACI means between treatment types of each species. Statistical significance was calculated with an analysis of variance (ANOVA). Pink outlined box plots represent low FEF group (E-low) and yellow outlined box plots represent high FEF group (E-high). Significance levels are represented by ns (not significant) and asterisks [p &lt; .05 (*), p &lt; .01 (**), p &lt; .001 (***), and p &lt; .0001 (****)]." title="" id="247" name="Picture"/>
             <a:graphic>
               <a:graphicData uri="http://schemas.openxmlformats.org/drawingml/2006/picture">
                 <pic:pic>
                   <pic:nvPicPr>
-                    <pic:cNvPr descr="Aponte_Bolivar_aim3_manuscript_files/figure-docx/suppfig_2-1.png" id="246" name="Picture"/>
+                    <pic:cNvPr descr="Aponte_Bolivar_aim3_manuscript_files/figure-docx/suppfig_2-1.png" id="248" name="Picture"/>
                     <pic:cNvPicPr>
                       <a:picLocks noChangeArrowheads="1" noChangeAspect="1"/>
                     </pic:cNvPicPr>
                   </pic:nvPicPr>
                   <pic:blipFill>
-                    <a:blip r:embed="rId244"/>
+                    <a:blip r:embed="rId246"/>
                     <a:stretch>
                       <a:fillRect/>
                     </a:stretch>
@@ -21151,8 +21185,8 @@
         <w:t xml:space="preserve">&lt; .0001 (****)].</w:t>
       </w:r>
     </w:p>
-    <w:bookmarkEnd w:id="247"/>
-    <w:bookmarkStart w:id="251" w:name="figure-s3"/>
+    <w:bookmarkEnd w:id="249"/>
+    <w:bookmarkStart w:id="253" w:name="figure-s3"/>
     <w:p>
       <w:pPr>
         <w:pStyle w:val="Heading2"/>
@@ -21170,18 +21204,18 @@
           <wp:inline>
             <wp:extent cx="5544151" cy="5544151"/>
             <wp:effectExtent b="0" l="0" r="0" t="0"/>
-            <wp:docPr descr="Distributions of values and means of leaf thickness (LT) (μg) in treatment groups (E-low and E-high) and tree species. a) Comparison of LT means between treatment groups across individuals of all species. Statistical significance was calculated using a two-sided Student’s t-Test. b) Comparison of LT means between treatment types of each species. Statistical significance was calculated with an analysis of variance (ANOVA). Pink outlined box plots represent low FEF group (E-low) and yellow outlined box plots represent high FEF group (E-high). Statistical significance was calculated using a two-sided Student’s t-Test. Statistical significance was calculated using a two-sided Student’s t-Test. Significance levels are represented by ns (not significant) and asterisks [p &lt; .05 (*), p &lt; .01 (**), p &lt; .001 (***), and p &lt; .0001 (****)]." title="" id="249" name="Picture"/>
+            <wp:docPr descr="Distributions of values and means of leaf thickness (LT) (μg) in treatment groups (E-low and E-high) and tree species. a) Comparison of LT means between treatment groups across individuals of all species. Statistical significance was calculated using a two-sided Student’s t-Test. b) Comparison of LT means between treatment types of each species. Statistical significance was calculated with an analysis of variance (ANOVA). Pink outlined box plots represent low FEF group (E-low) and yellow outlined box plots represent high FEF group (E-high). Statistical significance was calculated using a two-sided Student’s t-Test. Statistical significance was calculated using a two-sided Student’s t-Test. Significance levels are represented by ns (not significant) and asterisks [p &lt; .05 (*), p &lt; .01 (**), p &lt; .001 (***), and p &lt; .0001 (****)]." title="" id="251" name="Picture"/>
             <a:graphic>
               <a:graphicData uri="http://schemas.openxmlformats.org/drawingml/2006/picture">
                 <pic:pic>
                   <pic:nvPicPr>
-                    <pic:cNvPr descr="Aponte_Bolivar_aim3_manuscript_files/figure-docx/suppfig_3-1.png" id="250" name="Picture"/>
+                    <pic:cNvPr descr="Aponte_Bolivar_aim3_manuscript_files/figure-docx/suppfig_3-1.png" id="252" name="Picture"/>
                     <pic:cNvPicPr>
                       <a:picLocks noChangeArrowheads="1" noChangeAspect="1"/>
                     </pic:cNvPicPr>
                   </pic:nvPicPr>
                   <pic:blipFill>
-                    <a:blip r:embed="rId248"/>
+                    <a:blip r:embed="rId250"/>
                     <a:stretch>
                       <a:fillRect/>
                     </a:stretch>
@@ -21339,8 +21373,8 @@
         <w:t xml:space="preserve">&lt; .0001 (****)].</w:t>
       </w:r>
     </w:p>
-    <w:bookmarkEnd w:id="251"/>
-    <w:bookmarkStart w:id="255" w:name="figure-s4"/>
+    <w:bookmarkEnd w:id="253"/>
+    <w:bookmarkStart w:id="257" w:name="figure-s4"/>
     <w:p>
       <w:pPr>
         <w:pStyle w:val="Heading2"/>
@@ -21358,18 +21392,18 @@
           <wp:inline>
             <wp:extent cx="5544151" cy="5544151"/>
             <wp:effectExtent b="0" l="0" r="0" t="0"/>
-            <wp:docPr descr="Distributions of values and means of leaf punch strength (LPS) (N mm^-1) in treatment groups (E-low and E-high) and tree species. a) Comparison of LPS means between treatment groups across individuals of all species. Statistical significance was calculated using a two-sided Student’s t-Test. b) Comparison of LPS means between treatment types of each species. Statistical significance was calculated with an analysis of variance (ANOVA). Pink outlined box plots represent low FEF group (E-low) and yellow outlined box plots represent high FEF group (E-high). Significance levels are represented by ns (not significant) and asterisks [p &lt; .05 (*), p &lt; .01 (**), p &lt; .001 (***), and p &lt; .0001 (****)]." title="" id="253" name="Picture"/>
+            <wp:docPr descr="Distributions of values and means of leaf punch strength (LPS) (N mm^-1) in treatment groups (E-low and E-high) and tree species. a) Comparison of LPS means between treatment groups across individuals of all species. Statistical significance was calculated using a two-sided Student’s t-Test. b) Comparison of LPS means between treatment types of each species. Statistical significance was calculated with an analysis of variance (ANOVA). Pink outlined box plots represent low FEF group (E-low) and yellow outlined box plots represent high FEF group (E-high). Significance levels are represented by ns (not significant) and asterisks [p &lt; .05 (*), p &lt; .01 (**), p &lt; .001 (***), and p &lt; .0001 (****)]." title="" id="255" name="Picture"/>
             <a:graphic>
               <a:graphicData uri="http://schemas.openxmlformats.org/drawingml/2006/picture">
                 <pic:pic>
                   <pic:nvPicPr>
-                    <pic:cNvPr descr="Aponte_Bolivar_aim3_manuscript_files/figure-docx/suppfig_4-1.png" id="254" name="Picture"/>
+                    <pic:cNvPr descr="Aponte_Bolivar_aim3_manuscript_files/figure-docx/suppfig_4-1.png" id="256" name="Picture"/>
                     <pic:cNvPicPr>
                       <a:picLocks noChangeArrowheads="1" noChangeAspect="1"/>
                     </pic:cNvPicPr>
                   </pic:nvPicPr>
                   <pic:blipFill>
-                    <a:blip r:embed="rId252"/>
+                    <a:blip r:embed="rId254"/>
                     <a:stretch>
                       <a:fillRect/>
                     </a:stretch>
@@ -21527,8 +21561,8 @@
         <w:t xml:space="preserve">&lt; .0001 (****)].</w:t>
       </w:r>
     </w:p>
-    <w:bookmarkEnd w:id="255"/>
-    <w:bookmarkStart w:id="259" w:name="figure-s5"/>
+    <w:bookmarkEnd w:id="257"/>
+    <w:bookmarkStart w:id="261" w:name="figure-s5"/>
     <w:p>
       <w:pPr>
         <w:pStyle w:val="Heading2"/>
@@ -21546,18 +21580,18 @@
           <wp:inline>
             <wp:extent cx="5544151" cy="5544151"/>
             <wp:effectExtent b="0" l="0" r="0" t="0"/>
-            <wp:docPr descr="Distributions of values and means of leaf mass per area (LMA) (mg mm^2) in treatment groups (E-low and E-high) and tree species. a) Comparison of LMA means between treatment groups across individuals of all species. Statistical significance was calculated using a two-sided Student’s t-Test. b) Comparison of LMA means between treatment types of each species. Statistical significance was calculated with an analysis of variance (ANOVA). Pink outlined box plots represent low FEF group (E-low) and yellow outlined box plots represent high FEF group (E-high). Significance levels are represented by ns (not significant) and asterisks [p &lt; .05 (*), p &lt; .01 (**), p &lt; .001 (***), and p &lt; .0001 (****)]." title="" id="257" name="Picture"/>
+            <wp:docPr descr="Distributions of values and means of leaf mass per area (LMA) (mg mm^2) in treatment groups (E-low and E-high) and tree species. a) Comparison of LMA means between treatment groups across individuals of all species. Statistical significance was calculated using a two-sided Student’s t-Test. b) Comparison of LMA means between treatment types of each species. Statistical significance was calculated with an analysis of variance (ANOVA). Pink outlined box plots represent low FEF group (E-low) and yellow outlined box plots represent high FEF group (E-high). Significance levels are represented by ns (not significant) and asterisks [p &lt; .05 (*), p &lt; .01 (**), p &lt; .001 (***), and p &lt; .0001 (****)]." title="" id="259" name="Picture"/>
             <a:graphic>
               <a:graphicData uri="http://schemas.openxmlformats.org/drawingml/2006/picture">
                 <pic:pic>
                   <pic:nvPicPr>
-                    <pic:cNvPr descr="Aponte_Bolivar_aim3_manuscript_files/figure-docx/suppfig_5-1.png" id="258" name="Picture"/>
+                    <pic:cNvPr descr="Aponte_Bolivar_aim3_manuscript_files/figure-docx/suppfig_5-1.png" id="260" name="Picture"/>
                     <pic:cNvPicPr>
                       <a:picLocks noChangeArrowheads="1" noChangeAspect="1"/>
                     </pic:cNvPicPr>
                   </pic:nvPicPr>
                   <pic:blipFill>
-                    <a:blip r:embed="rId256"/>
+                    <a:blip r:embed="rId258"/>
                     <a:stretch>
                       <a:fillRect/>
                     </a:stretch>
@@ -21715,8 +21749,8 @@
         <w:t xml:space="preserve">&lt; .0001 (****)].</w:t>
       </w:r>
     </w:p>
-    <w:bookmarkEnd w:id="259"/>
-    <w:bookmarkStart w:id="263" w:name="figure-s6"/>
+    <w:bookmarkEnd w:id="261"/>
+    <w:bookmarkStart w:id="265" w:name="figure-s6"/>
     <w:p>
       <w:pPr>
         <w:pStyle w:val="Heading2"/>
@@ -21734,18 +21768,18 @@
           <wp:inline>
             <wp:extent cx="5544151" cy="5544151"/>
             <wp:effectExtent b="0" l="0" r="0" t="0"/>
-            <wp:docPr descr="Distributions of values and means of herbivory (%) and pathogen damage caused by Atta colombica and Calonectria sp. , respectively, in treatment groups (E-low and E-high) per tree species. a) Comparison of herbivory (%) means between treatment groups across individuals of all species. b) Comparison of pathogen (%) means between treatment groups across individuals of all species. Pink outlined box plots represent low FEF group (E-low) and yellow outlined box plots represent high FEF group (E-high). Significance levels are represented by ns (not significant) and asterisks [p &lt; .05 (*), p &lt; .01 (**), p &lt; .001 (***), and p &lt; .0001 (****)]." title="" id="261" name="Picture"/>
+            <wp:docPr descr="Distributions of values and means of herbivory (%) and pathogen damage caused by Atta colombica and Calonectria sp. , respectively, in treatment groups (E-low and E-high) per tree species. a) Comparison of herbivory (%) means between treatment groups across individuals of all species. b) Comparison of pathogen (%) means between treatment groups across individuals of all species. Pink outlined box plots represent low FEF group (E-low) and yellow outlined box plots represent high FEF group (E-high). Significance levels are represented by ns (not significant) and asterisks [p &lt; .05 (*), p &lt; .01 (**), p &lt; .001 (***), and p &lt; .0001 (****)]." title="" id="263" name="Picture"/>
             <a:graphic>
               <a:graphicData uri="http://schemas.openxmlformats.org/drawingml/2006/picture">
                 <pic:pic>
                   <pic:nvPicPr>
-                    <pic:cNvPr descr="Aponte_Bolivar_aim3_manuscript_files/figure-docx/suppfig_6-1.png" id="262" name="Picture"/>
+                    <pic:cNvPr descr="Aponte_Bolivar_aim3_manuscript_files/figure-docx/suppfig_6-1.png" id="264" name="Picture"/>
                     <pic:cNvPicPr>
                       <a:picLocks noChangeArrowheads="1" noChangeAspect="1"/>
                     </pic:cNvPicPr>
                   </pic:nvPicPr>
                   <pic:blipFill>
-                    <a:blip r:embed="rId260"/>
+                    <a:blip r:embed="rId262"/>
                     <a:stretch>
                       <a:fillRect/>
                     </a:stretch>
@@ -21935,8 +21969,8 @@
         <w:t xml:space="preserve">&lt; .0001 (****)].</w:t>
       </w:r>
     </w:p>
-    <w:bookmarkEnd w:id="263"/>
-    <w:bookmarkStart w:id="267" w:name="figure-s7"/>
+    <w:bookmarkEnd w:id="265"/>
+    <w:bookmarkStart w:id="269" w:name="figure-s7"/>
     <w:p>
       <w:pPr>
         <w:pStyle w:val="Heading2"/>
@@ -21954,18 +21988,18 @@
           <wp:inline>
             <wp:extent cx="5544151" cy="5544151"/>
             <wp:effectExtent b="0" l="0" r="0" t="0"/>
-            <wp:docPr descr="Simple linear regressions of logit transfomed herbivory (%) and LFTs. a) Herbivory vs. leaf thickness (LT) (μg) (R2adj = 0.0811, p &lt; .0001). b) Herbivory vs. LPS (N mm-1) (R2adj = -0.0018, p = .429)). c) Herbivory vs. ACI (R2adj = 0.0071, p = .116). d) Pathogen vs. LMA (mg mm^2) (R2adj = -0.0008, p = .36). e) Herbivory vs. Shannon diversity index (R2adj = 0.007 , p = .12). Pink filled line and shapes represent low FEF group (E-low) and yellow filled line and shapes represent high FEF group (E-high). Black line represents the linear regression on all observations. Solid lines represent significant correlations and dashed lines represent non-significant correlations at the α &lt; .05 level." title="" id="265" name="Picture"/>
+            <wp:docPr descr="Simple linear regressions of logit transfomed herbivory (%) and LFTs. a) Herbivory vs. leaf thickness (LT) (μg) (R2adj = 0.0811, p &lt; .0001). b) Herbivory vs. LPS (N mm-1) (R2adj = -0.0018, p = .429)). c) Herbivory vs. ACI (R2adj = 0.0071, p = .116). d) Pathogen vs. LMA (mg mm^2) (R2adj = -0.0008, p = .36). e) Herbivory vs. Shannon diversity index (R2adj = 0.007 , p = .12). Pink filled line and shapes represent low FEF group (E-low) and yellow filled line and shapes represent high FEF group (E-high). Black line represents the linear regression on all observations. Solid lines represent significant correlations and dashed lines represent non-significant correlations at the α &lt; .05 level." title="" id="267" name="Picture"/>
             <a:graphic>
               <a:graphicData uri="http://schemas.openxmlformats.org/drawingml/2006/picture">
                 <pic:pic>
                   <pic:nvPicPr>
-                    <pic:cNvPr descr="Aponte_Bolivar_aim3_manuscript_files/figure-docx/suppfig_7-1.png" id="266" name="Picture"/>
+                    <pic:cNvPr descr="Aponte_Bolivar_aim3_manuscript_files/figure-docx/suppfig_7-1.png" id="268" name="Picture"/>
                     <pic:cNvPicPr>
                       <a:picLocks noChangeArrowheads="1" noChangeAspect="1"/>
                     </pic:cNvPicPr>
                   </pic:nvPicPr>
                   <pic:blipFill>
-                    <a:blip r:embed="rId264"/>
+                    <a:blip r:embed="rId266"/>
                     <a:stretch>
                       <a:fillRect/>
                     </a:stretch>
@@ -22331,8 +22365,8 @@
         <w:t xml:space="preserve">). Black line represents the linear regression on all observations. Solid lines represent significant correlations and dashed lines represent non-significant correlations at the α &lt; .05 level.</w:t>
       </w:r>
     </w:p>
-    <w:bookmarkEnd w:id="267"/>
-    <w:bookmarkStart w:id="271" w:name="figure-s8"/>
+    <w:bookmarkEnd w:id="269"/>
+    <w:bookmarkStart w:id="273" w:name="figure-s8"/>
     <w:p>
       <w:pPr>
         <w:pStyle w:val="Heading2"/>
@@ -22350,18 +22384,18 @@
           <wp:inline>
             <wp:extent cx="5544151" cy="5544151"/>
             <wp:effectExtent b="0" l="0" r="0" t="0"/>
-            <wp:docPr descr="Simple linear regressions of logit transformed pathogen damage (%) and and LFTs. a) Pathogen damage vs. leaf thickness (LT) (μg) (R2adj = -0.0013, p = .482). b) Pathogen damage vs. LPS (N mm-1) (R2adj = 0.0782, p &lt; .0001). c) Pathogen damage vs. ACI (R2adj = 0.0338, p &lt; .001). d) Pathogen vs. LMA (mg mm^2) (R2adj = 0.0295, p &lt; .001). e) Pathogen damage vs. Shannon diversity index (R2adj = 0.0152 , p &lt; .001). Pink filled line and shapes represent low FEF group (E-low) and yellow filled line and shapes represent high FEF group (E-high). Black line represents the linear regression on all observations. Solid lines represent significant correlations and dashed lines represent non-significant correlations at the α &lt; .05 level." title="" id="269" name="Picture"/>
+            <wp:docPr descr="Simple linear regressions of logit transformed pathogen damage (%) and and LFTs. a) Pathogen damage vs. leaf thickness (LT) (μg) (R2adj = -0.0013, p = .482). b) Pathogen damage vs. LPS (N mm-1) (R2adj = 0.0782, p &lt; .0001). c) Pathogen damage vs. ACI (R2adj = 0.0338, p &lt; .001). d) Pathogen vs. LMA (mg mm^2) (R2adj = 0.0295, p &lt; .001). e) Pathogen damage vs. Shannon diversity index (R2adj = 0.0152 , p &lt; .001). Pink filled line and shapes represent low FEF group (E-low) and yellow filled line and shapes represent high FEF group (E-high). Black line represents the linear regression on all observations. Solid lines represent significant correlations and dashed lines represent non-significant correlations at the α &lt; .05 level." title="" id="271" name="Picture"/>
             <a:graphic>
               <a:graphicData uri="http://schemas.openxmlformats.org/drawingml/2006/picture">
                 <pic:pic>
                   <pic:nvPicPr>
-                    <pic:cNvPr descr="Aponte_Bolivar_aim3_manuscript_files/figure-docx/unnamed-chunk-8-1.png" id="270" name="Picture"/>
+                    <pic:cNvPr descr="Aponte_Bolivar_aim3_manuscript_files/figure-docx/unnamed-chunk-8-1.png" id="272" name="Picture"/>
                     <pic:cNvPicPr>
                       <a:picLocks noChangeArrowheads="1" noChangeAspect="1"/>
                     </pic:cNvPicPr>
                   </pic:nvPicPr>
                   <pic:blipFill>
-                    <a:blip r:embed="rId268"/>
+                    <a:blip r:embed="rId270"/>
                     <a:stretch>
                       <a:fillRect/>
                     </a:stretch>
@@ -22727,8 +22761,8 @@
         <w:t xml:space="preserve">). Black line represents the linear regression on all observations. Solid lines represent significant correlations and dashed lines represent non-significant correlations at the α &lt; .05 level.</w:t>
       </w:r>
     </w:p>
-    <w:bookmarkEnd w:id="271"/>
-    <w:bookmarkStart w:id="273" w:name="figure-s9"/>
+    <w:bookmarkEnd w:id="273"/>
+    <w:bookmarkStart w:id="275" w:name="figure-s9"/>
     <w:p>
       <w:pPr>
         <w:pStyle w:val="Heading2"/>
@@ -22751,7 +22785,7 @@
       <w:tr>
         <w:tc>
           <w:tcPr/>
-          <w:bookmarkStart w:id="272" w:name="fig-S9"/>
+          <w:bookmarkStart w:id="274" w:name="fig-S9"/>
           <w:p>
             <w:pPr>
               <w:pStyle w:val="Compact"/>
@@ -22774,12 +22808,12 @@
               <w:t xml:space="preserve">Figure 1</w:t>
             </w:r>
           </w:p>
-          <w:bookmarkEnd w:id="272"/>
+          <w:bookmarkEnd w:id="274"/>
         </w:tc>
       </w:tr>
     </w:tbl>
-    <w:bookmarkEnd w:id="273"/>
-    <w:bookmarkStart w:id="278" w:name="supplementary-material---methods"/>
+    <w:bookmarkEnd w:id="275"/>
+    <w:bookmarkStart w:id="280" w:name="supplementary-material---methods"/>
     <w:p>
       <w:pPr>
         <w:pStyle w:val="Heading2"/>
@@ -22788,7 +22822,7 @@
         <w:t xml:space="preserve">15.10 Supplementary Material - Methods</w:t>
       </w:r>
     </w:p>
-    <w:bookmarkStart w:id="274" w:name="seed-collection-and-sterilization"/>
+    <w:bookmarkStart w:id="276" w:name="seed-collection-and-sterilization"/>
     <w:p>
       <w:pPr>
         <w:pStyle w:val="Heading4"/>
@@ -22805,8 +22839,8 @@
         <w:t xml:space="preserve">Seeds were prepared for germination within 24 hours of fruit collection on BCI, January - April 2019. Fruits were peeled to extract seeds, cleaned, put in water to swell embryo, sterilized, and planted in sterile soil germination trays (75% soil; 25% sand). Soil was autoclaved at 121 °C in two, one hour cycles. Seeds were surface sterilized using 10% bleach for 3 minutes followed by 70% ethanol for 3 minutes.</w:t>
       </w:r>
     </w:p>
-    <w:bookmarkEnd w:id="274"/>
-    <w:bookmarkStart w:id="275" w:name="Xb854481746d760d4ef3f2dd905b21c761b30e69"/>
+    <w:bookmarkEnd w:id="276"/>
+    <w:bookmarkStart w:id="277" w:name="Xb854481746d760d4ef3f2dd905b21c761b30e69"/>
     <w:p>
       <w:pPr>
         <w:pStyle w:val="Heading4"/>
@@ -22823,8 +22857,8 @@
         <w:t xml:space="preserve">Plastic germination trays and 24-cell trays were sterilized in a 10% bleach bath for 20 minutes, sprayed with 70% ethanol, and paper towel dried right before adding soil/planting.</w:t>
       </w:r>
     </w:p>
-    <w:bookmarkEnd w:id="275"/>
-    <w:bookmarkStart w:id="276" w:name="planting-in-germination-trays"/>
+    <w:bookmarkEnd w:id="277"/>
+    <w:bookmarkStart w:id="278" w:name="planting-in-germination-trays"/>
     <w:p>
       <w:pPr>
         <w:pStyle w:val="Heading4"/>
@@ -22841,8 +22875,8 @@
         <w:t xml:space="preserve">The sterile soil is added to an sterilized plastic germination tray, combined with water well until it is wet and has a cookie dough-like consistency. Seeds were then added to moist soil. A sprinkle of dry soil is added to as a top layer to discourage pathogen spores from landing in the wet surface soil.</w:t>
       </w:r>
     </w:p>
-    <w:bookmarkEnd w:id="276"/>
-    <w:bookmarkStart w:id="277" w:name="seedling-transfer-into-pots"/>
+    <w:bookmarkEnd w:id="278"/>
+    <w:bookmarkStart w:id="279" w:name="seedling-transfer-into-pots"/>
     <w:p>
       <w:pPr>
         <w:pStyle w:val="Heading4"/>
@@ -22859,9 +22893,9 @@
         <w:t xml:space="preserve">Once seeds germinated, seedlings were transferred to pots by wetting the soil and extracting intact root system. Seedling were immediately placed in pot with sterile soil using a small shovel after uprooting from germination tray. Hands were sprayed with 70% ethanol when switching from handling one species to handling another. Plants were watered as needed at the soil level and 25mL of MiracleGro all-purpose plant food was added to every seedling once a month throughout entirety of experiment.</w:t>
       </w:r>
     </w:p>
-    <w:bookmarkEnd w:id="277"/>
-    <w:bookmarkEnd w:id="278"/>
     <w:bookmarkEnd w:id="279"/>
+    <w:bookmarkEnd w:id="280"/>
+    <w:bookmarkEnd w:id="281"/>
     <w:sectPr>
       <w:footnotePr>
         <w:numFmt w:val="decimal"/>

</xml_diff>